<commit_message>
Updated proposal to reflect Example Corp responses
</commit_message>
<xml_diff>
--- a/VoiceMailProposal.docx
+++ b/VoiceMailProposal.docx
@@ -212,6 +212,7 @@
           <w:dataBinding w:prefixMappings="xmlns:ns0='http://purl.org/dc/elements/1.1/' xmlns:ns1='http://schemas.openxmlformats.org/package/2006/metadata/core-properties' " w:xpath="/ns1:coreProperties[1]/ns1:contentStatus[1]" w:storeItemID="{6C3C8BC8-F283-45AE-878A-BAB7291924A1}"/>
           <w:text/>
         </w:sdtPr>
+        <w:sdtEndPr/>
         <w:sdtContent>
           <w:r>
             <w:t>Example Corporation</w:t>
@@ -268,11 +269,13 @@
           <w:docPartUnique/>
         </w:docPartObj>
       </w:sdtPr>
+      <w:sdtEndPr/>
       <w:sdtContent>
         <w:p>
           <w:r>
             <w:rPr>
               <w:noProof/>
+              <w:lang w:eastAsia="en-US"/>
             </w:rPr>
             <mc:AlternateContent>
               <mc:Choice Requires="wpg">
@@ -541,6 +544,7 @@
           <w:r>
             <w:rPr>
               <w:noProof/>
+              <w:lang w:eastAsia="en-US"/>
             </w:rPr>
             <mc:AlternateContent>
               <mc:Choice Requires="wps">
@@ -614,6 +618,7 @@
                                   <w:dataBinding w:prefixMappings="xmlns:ns0='http://purl.org/dc/elements/1.1/' xmlns:ns1='http://schemas.openxmlformats.org/package/2006/metadata/core-properties' " w:xpath="/ns1:coreProperties[1]/ns0:creator[1]" w:storeItemID="{6C3C8BC8-F283-45AE-878A-BAB7291924A1}"/>
                                   <w:text/>
                                 </w:sdtPr>
+                                <w:sdtEndPr/>
                                 <w:sdtContent>
                                   <w:p>
                                     <w:pPr>
@@ -655,6 +660,7 @@
                                     <w:dataBinding w:prefixMappings="xmlns:ns0='http://schemas.microsoft.com/office/2006/coverPageProps' " w:xpath="/ns0:CoverPageProperties[1]/ns0:CompanyEmail[1]" w:storeItemID="{55AF091B-3C7A-41E3-B477-F2FDAA23CFDA}"/>
                                     <w:text/>
                                   </w:sdtPr>
+                                  <w:sdtEndPr/>
                                   <w:sdtContent>
                                     <w:r>
                                       <w:rPr>
@@ -707,6 +713,7 @@
                             <w:dataBinding w:prefixMappings="xmlns:ns0='http://purl.org/dc/elements/1.1/' xmlns:ns1='http://schemas.openxmlformats.org/package/2006/metadata/core-properties' " w:xpath="/ns1:coreProperties[1]/ns0:creator[1]" w:storeItemID="{6C3C8BC8-F283-45AE-878A-BAB7291924A1}"/>
                             <w:text/>
                           </w:sdtPr>
+                          <w:sdtEndPr/>
                           <w:sdtContent>
                             <w:p>
                               <w:pPr>
@@ -748,6 +755,7 @@
                               <w:dataBinding w:prefixMappings="xmlns:ns0='http://schemas.microsoft.com/office/2006/coverPageProps' " w:xpath="/ns0:CoverPageProperties[1]/ns0:CompanyEmail[1]" w:storeItemID="{55AF091B-3C7A-41E3-B477-F2FDAA23CFDA}"/>
                               <w:text/>
                             </w:sdtPr>
+                            <w:sdtEndPr/>
                             <w:sdtContent>
                               <w:r>
                                 <w:rPr>
@@ -769,6 +777,7 @@
           <w:r>
             <w:rPr>
               <w:noProof/>
+              <w:lang w:eastAsia="en-US"/>
             </w:rPr>
             <mc:AlternateContent>
               <mc:Choice Requires="wps">
@@ -859,6 +868,11 @@
                                   <w:dataBinding w:prefixMappings="xmlns:ns0='http://schemas.microsoft.com/office/2006/coverPageProps' " w:xpath="/ns0:CoverPageProperties[1]/ns0:Abstract[1]" w:storeItemID="{55AF091B-3C7A-41E3-B477-F2FDAA23CFDA}"/>
                                   <w:text w:multiLine="1"/>
                                 </w:sdtPr>
+                                <w:sdtEndPr>
+                                  <w:rPr>
+                                    <w:rStyle w:val="Heading2Char"/>
+                                  </w:rPr>
+                                </w:sdtEndPr>
                                 <w:sdtContent>
                                   <w:p>
                                     <w:pPr>
@@ -932,6 +946,11 @@
                             <w:dataBinding w:prefixMappings="xmlns:ns0='http://schemas.microsoft.com/office/2006/coverPageProps' " w:xpath="/ns0:CoverPageProperties[1]/ns0:Abstract[1]" w:storeItemID="{55AF091B-3C7A-41E3-B477-F2FDAA23CFDA}"/>
                             <w:text w:multiLine="1"/>
                           </w:sdtPr>
+                          <w:sdtEndPr>
+                            <w:rPr>
+                              <w:rStyle w:val="Heading2Char"/>
+                            </w:rPr>
+                          </w:sdtEndPr>
                           <w:sdtContent>
                             <w:p>
                               <w:pPr>
@@ -961,6 +980,7 @@
           <w:r>
             <w:rPr>
               <w:noProof/>
+              <w:lang w:eastAsia="en-US"/>
             </w:rPr>
             <mc:AlternateContent>
               <mc:Choice Requires="wps">
@@ -1046,6 +1066,7 @@
                                     <w:dataBinding w:prefixMappings="xmlns:ns0='http://purl.org/dc/elements/1.1/' xmlns:ns1='http://schemas.openxmlformats.org/package/2006/metadata/core-properties' " w:xpath="/ns1:coreProperties[1]/ns0:title[1]" w:storeItemID="{6C3C8BC8-F283-45AE-878A-BAB7291924A1}"/>
                                     <w:text w:multiLine="1"/>
                                   </w:sdtPr>
+                                  <w:sdtEndPr/>
                                   <w:sdtContent>
                                     <w:r>
                                       <w:rPr>
@@ -1073,6 +1094,7 @@
                                   <w:dataBinding w:prefixMappings="xmlns:ns0='http://purl.org/dc/elements/1.1/' xmlns:ns1='http://schemas.openxmlformats.org/package/2006/metadata/core-properties' " w:xpath="/ns1:coreProperties[1]/ns0:subject[1]" w:storeItemID="{6C3C8BC8-F283-45AE-878A-BAB7291924A1}"/>
                                   <w:text/>
                                 </w:sdtPr>
+                                <w:sdtEndPr/>
                                 <w:sdtContent>
                                   <w:p>
                                     <w:pPr>
@@ -1143,6 +1165,7 @@
                               <w:dataBinding w:prefixMappings="xmlns:ns0='http://purl.org/dc/elements/1.1/' xmlns:ns1='http://schemas.openxmlformats.org/package/2006/metadata/core-properties' " w:xpath="/ns1:coreProperties[1]/ns0:title[1]" w:storeItemID="{6C3C8BC8-F283-45AE-878A-BAB7291924A1}"/>
                               <w:text w:multiLine="1"/>
                             </w:sdtPr>
+                            <w:sdtEndPr/>
                             <w:sdtContent>
                               <w:r>
                                 <w:rPr>
@@ -1170,6 +1193,7 @@
                             <w:dataBinding w:prefixMappings="xmlns:ns0='http://purl.org/dc/elements/1.1/' xmlns:ns1='http://schemas.openxmlformats.org/package/2006/metadata/core-properties' " w:xpath="/ns1:coreProperties[1]/ns0:subject[1]" w:storeItemID="{6C3C8BC8-F283-45AE-878A-BAB7291924A1}"/>
                             <w:text/>
                           </w:sdtPr>
+                          <w:sdtEndPr/>
                           <w:sdtContent>
                             <w:p>
                               <w:pPr>
@@ -1231,6 +1255,7 @@
           <w:dataBinding w:prefixMappings="xmlns:ns0='http://schemas.openxmlformats.org/officeDocument/2006/extended-properties' " w:xpath="/ns0:Properties[1]/ns0:Company[1]" w:storeItemID="{6668398D-A668-4E3E-A5EB-62B293D839F1}"/>
           <w:text/>
         </w:sdtPr>
+        <w:sdtEndPr/>
         <w:sdtContent>
           <w:r>
             <w:t>The A-Team</w:t>
@@ -1384,10 +1409,7 @@
         <w:t>Sharon Tender</w:t>
       </w:r>
       <w:r>
-        <w:t xml:space="preserve">, </w:t>
-      </w:r>
-      <w:r>
-        <w:t>Sr. Testing Software Engineer</w:t>
+        <w:t>, Sr. Testing Software Engineer</w:t>
       </w:r>
     </w:p>
     <w:p>
@@ -1480,6 +1502,7 @@
           <w:dataBinding w:prefixMappings="xmlns:ns0='http://schemas.openxmlformats.org/officeDocument/2006/extended-properties' " w:xpath="/ns0:Properties[1]/ns0:Company[1]" w:storeItemID="{6668398D-A668-4E3E-A5EB-62B293D839F1}"/>
           <w:text/>
         </w:sdtPr>
+        <w:sdtEndPr/>
         <w:sdtContent>
           <w:r>
             <w:t>The A-Team</w:t>
@@ -1512,6 +1535,7 @@
           <w:dataBinding w:prefixMappings="xmlns:ns0='http://purl.org/dc/elements/1.1/' xmlns:ns1='http://schemas.openxmlformats.org/package/2006/metadata/core-properties' " w:xpath="/ns1:coreProperties[1]/ns1:contentStatus[1]" w:storeItemID="{6C3C8BC8-F283-45AE-878A-BAB7291924A1}"/>
           <w:text/>
         </w:sdtPr>
+        <w:sdtEndPr/>
         <w:sdtContent>
           <w:r>
             <w:t>Example Corp</w:t>
@@ -1683,7 +1707,12 @@
         </w:numPr>
       </w:pPr>
       <w:r>
-        <w:t>Support password security features for Admins</w:t>
+        <w:t>One UI/</w:t>
+      </w:r>
+      <w:bookmarkStart w:id="0" w:name="_GoBack"/>
+      <w:bookmarkEnd w:id="0"/>
+      <w:r>
+        <w:t>Portal</w:t>
       </w:r>
     </w:p>
     <w:p>
@@ -1695,7 +1724,7 @@
         </w:numPr>
       </w:pPr>
       <w:r>
-        <w:t>Activate voice mailbox</w:t>
+        <w:t>Support password security features for Admins</w:t>
       </w:r>
     </w:p>
     <w:p>
@@ -1707,7 +1736,7 @@
         </w:numPr>
       </w:pPr>
       <w:r>
-        <w:t>Deactivate voice mailbox</w:t>
+        <w:t>Activate voice mailbox</w:t>
       </w:r>
     </w:p>
     <w:p>
@@ -1719,6 +1748,18 @@
         </w:numPr>
       </w:pPr>
       <w:r>
+        <w:t>Deactivate voice mailbox</w:t>
+      </w:r>
+    </w:p>
+    <w:p>
+      <w:pPr>
+        <w:pStyle w:val="ListBullet"/>
+        <w:numPr>
+          <w:ilvl w:val="1"/>
+          <w:numId w:val="2"/>
+        </w:numPr>
+      </w:pPr>
+      <w:r>
         <w:t>Access to employee voice mailbox</w:t>
       </w:r>
     </w:p>
@@ -1799,7 +1840,10 @@
         <w:pStyle w:val="Heading2"/>
       </w:pPr>
       <w:r>
-        <w:t>The Solution</w:t>
+        <w:t xml:space="preserve">The </w:t>
+      </w:r>
+      <w:r>
+        <w:t>Options</w:t>
       </w:r>
     </w:p>
     <w:p>
@@ -1822,18 +1866,25 @@
         <w:t>proposes the following recommendations</w:t>
       </w:r>
       <w:r>
-        <w:t xml:space="preserve"> in order for us to provide the </w:t>
-      </w:r>
-      <w:proofErr w:type="gramStart"/>
-      <w:r>
-        <w:t>top notch</w:t>
-      </w:r>
-      <w:proofErr w:type="gramEnd"/>
-      <w:r>
         <w:t xml:space="preserve"> </w:t>
       </w:r>
       <w:r>
-        <w:t>service you deserve</w:t>
+        <w:t>for</w:t>
+      </w:r>
+      <w:r>
+        <w:t xml:space="preserve"> us to provide the </w:t>
+      </w:r>
+      <w:r>
+        <w:t>top-notch</w:t>
+      </w:r>
+      <w:r>
+        <w:t xml:space="preserve"> </w:t>
+      </w:r>
+      <w:r>
+        <w:t>product</w:t>
+      </w:r>
+      <w:r>
+        <w:t xml:space="preserve"> you deserve</w:t>
       </w:r>
       <w:r>
         <w:t>.</w:t>
@@ -1842,251 +1893,301 @@
     <w:p>
       <w:pPr>
         <w:pStyle w:val="ListBullet"/>
-        <w:rPr>
-          <w:color w:val="FF0000"/>
-        </w:rPr>
-      </w:pPr>
-      <w:r>
-        <w:rPr>
-          <w:color w:val="FF0000"/>
-        </w:rPr>
-        <w:t xml:space="preserve">Recommendation #1: </w:t>
-      </w:r>
-      <w:r>
-        <w:rPr>
-          <w:color w:val="FF0000"/>
-        </w:rPr>
-        <w:t>Ability to black-list soliciting phone calls</w:t>
-      </w:r>
-    </w:p>
-    <w:p>
-      <w:pPr>
-        <w:pStyle w:val="ListBullet"/>
-        <w:rPr>
-          <w:color w:val="FF0000"/>
-        </w:rPr>
-      </w:pPr>
-      <w:r>
-        <w:rPr>
-          <w:color w:val="FF0000"/>
-        </w:rPr>
-        <w:t xml:space="preserve">Recommendation #2: </w:t>
-      </w:r>
-      <w:r>
-        <w:rPr>
-          <w:color w:val="FF0000"/>
-        </w:rPr>
-        <w:t>Employee smart phone app specifically designed for your corporation</w:t>
-      </w:r>
-    </w:p>
-    <w:p>
-      <w:pPr>
-        <w:pStyle w:val="ListBullet"/>
-        <w:rPr>
-          <w:color w:val="FF0000"/>
-        </w:rPr>
-      </w:pPr>
-      <w:r>
-        <w:rPr>
-          <w:color w:val="FF0000"/>
-        </w:rPr>
-        <w:t xml:space="preserve">Recommendation #3: </w:t>
-      </w:r>
-      <w:r>
-        <w:rPr>
-          <w:color w:val="FF0000"/>
-        </w:rPr>
-        <w:t>Provide an intuitive UX system that requires minimal training for users</w:t>
-      </w:r>
-    </w:p>
-    <w:p>
-      <w:pPr>
-        <w:pStyle w:val="Heading2"/>
-        <w:rPr>
-          <w:color w:val="FF0000"/>
-        </w:rPr>
-      </w:pPr>
-      <w:r>
-        <w:rPr>
-          <w:color w:val="FF0000"/>
-        </w:rPr>
-        <w:t xml:space="preserve">The </w:t>
-      </w:r>
-      <w:r>
-        <w:rPr>
-          <w:color w:val="FF0000"/>
-        </w:rPr>
-        <w:t>Features</w:t>
-      </w:r>
-    </w:p>
-    <w:p>
-      <w:pPr>
-        <w:rPr>
-          <w:color w:val="FF0000"/>
-        </w:rPr>
-      </w:pPr>
-      <w:r>
-        <w:rPr>
-          <w:color w:val="FF0000"/>
-        </w:rPr>
-        <w:t xml:space="preserve">One sentence </w:t>
-      </w:r>
-      <w:proofErr w:type="spellStart"/>
-      <w:r>
-        <w:rPr>
-          <w:color w:val="FF0000"/>
-        </w:rPr>
-        <w:t>discription</w:t>
-      </w:r>
-      <w:proofErr w:type="spellEnd"/>
-      <w:r>
-        <w:rPr>
-          <w:color w:val="FF0000"/>
-        </w:rPr>
-        <w:t>.</w:t>
-      </w:r>
-    </w:p>
-    <w:p>
-      <w:pPr>
-        <w:pStyle w:val="ListBullet"/>
-        <w:rPr>
-          <w:color w:val="FF0000"/>
-        </w:rPr>
-      </w:pPr>
-      <w:r>
-        <w:rPr>
-          <w:color w:val="FF0000"/>
-        </w:rPr>
-        <w:t xml:space="preserve">Feature #1: </w:t>
-      </w:r>
-    </w:p>
-    <w:p>
-      <w:pPr>
-        <w:pStyle w:val="ListBullet"/>
-        <w:rPr>
-          <w:color w:val="FF0000"/>
-        </w:rPr>
-      </w:pPr>
-      <w:r>
-        <w:rPr>
-          <w:color w:val="FF0000"/>
-        </w:rPr>
-        <w:t xml:space="preserve">Feature #2: </w:t>
-      </w:r>
-    </w:p>
-    <w:p>
-      <w:pPr>
-        <w:pStyle w:val="ListBullet"/>
-        <w:rPr>
-          <w:color w:val="FF0000"/>
-        </w:rPr>
-      </w:pPr>
-      <w:r>
-        <w:rPr>
-          <w:color w:val="FF0000"/>
-        </w:rPr>
-        <w:t xml:space="preserve">Feature #3: </w:t>
-      </w:r>
-    </w:p>
-    <w:p>
-      <w:pPr>
-        <w:pStyle w:val="Heading2"/>
-        <w:rPr>
-          <w:color w:val="FF0000"/>
-        </w:rPr>
-      </w:pPr>
-      <w:r>
-        <w:rPr>
-          <w:color w:val="FF0000"/>
-        </w:rPr>
-        <w:t xml:space="preserve">The </w:t>
-      </w:r>
-      <w:r>
-        <w:rPr>
-          <w:color w:val="FF0000"/>
-        </w:rPr>
-        <w:t>Benefit</w:t>
-      </w:r>
-      <w:r>
-        <w:rPr>
-          <w:color w:val="FF0000"/>
-        </w:rPr>
-        <w:t>s</w:t>
-      </w:r>
-    </w:p>
-    <w:p>
-      <w:pPr>
-        <w:rPr>
-          <w:color w:val="FF0000"/>
-        </w:rPr>
-      </w:pPr>
-      <w:r>
-        <w:rPr>
-          <w:color w:val="FF0000"/>
-        </w:rPr>
-        <w:t xml:space="preserve">One sentence </w:t>
-      </w:r>
-      <w:proofErr w:type="spellStart"/>
-      <w:r>
-        <w:rPr>
-          <w:color w:val="FF0000"/>
-        </w:rPr>
-        <w:t>discription</w:t>
-      </w:r>
-      <w:proofErr w:type="spellEnd"/>
-      <w:r>
-        <w:rPr>
-          <w:color w:val="FF0000"/>
-        </w:rPr>
-        <w:t>.</w:t>
-      </w:r>
-    </w:p>
-    <w:p>
-      <w:pPr>
-        <w:pStyle w:val="ListBullet"/>
-        <w:rPr>
-          <w:color w:val="FF0000"/>
-        </w:rPr>
-      </w:pPr>
-      <w:r>
-        <w:rPr>
-          <w:color w:val="FF0000"/>
-        </w:rPr>
-        <w:t xml:space="preserve">Benefit </w:t>
-      </w:r>
-      <w:r>
-        <w:rPr>
-          <w:color w:val="FF0000"/>
-        </w:rPr>
-        <w:t xml:space="preserve">#1: </w:t>
-      </w:r>
-    </w:p>
-    <w:p>
-      <w:pPr>
-        <w:pStyle w:val="ListBullet"/>
-        <w:rPr>
-          <w:color w:val="FF0000"/>
-        </w:rPr>
-      </w:pPr>
-      <w:r>
-        <w:rPr>
-          <w:color w:val="FF0000"/>
-        </w:rPr>
-        <w:t xml:space="preserve">Benefit #2: </w:t>
-      </w:r>
-    </w:p>
-    <w:p>
-      <w:pPr>
-        <w:pStyle w:val="ListBullet"/>
-        <w:rPr>
-          <w:color w:val="FF0000"/>
-        </w:rPr>
-      </w:pPr>
-      <w:r>
-        <w:rPr>
-          <w:color w:val="FF0000"/>
-        </w:rPr>
-        <w:t xml:space="preserve">Benefit #3: </w:t>
+      </w:pPr>
+      <w:r>
+        <w:t>Package</w:t>
+      </w:r>
+      <w:r>
+        <w:t xml:space="preserve"> #1: </w:t>
+      </w:r>
+      <w:r>
+        <w:t>Basic Voice Mail Service</w:t>
+      </w:r>
+    </w:p>
+    <w:p>
+      <w:pPr>
+        <w:pStyle w:val="ListBullet"/>
+        <w:numPr>
+          <w:ilvl w:val="1"/>
+          <w:numId w:val="2"/>
+        </w:numPr>
+      </w:pPr>
+      <w:r>
+        <w:t>This service covers all your basic needs as described in the RFP</w:t>
+      </w:r>
+    </w:p>
+    <w:p>
+      <w:pPr>
+        <w:pStyle w:val="ListBullet"/>
+      </w:pPr>
+      <w:r>
+        <w:t>Package</w:t>
+      </w:r>
+      <w:r>
+        <w:t xml:space="preserve"> #2: </w:t>
+      </w:r>
+      <w:r>
+        <w:t>Caller Enhanced Solution</w:t>
+      </w:r>
+    </w:p>
+    <w:p>
+      <w:pPr>
+        <w:pStyle w:val="ListBullet"/>
+        <w:numPr>
+          <w:ilvl w:val="1"/>
+          <w:numId w:val="2"/>
+        </w:numPr>
+      </w:pPr>
+      <w:r>
+        <w:t>Includes a</w:t>
+      </w:r>
+      <w:r>
+        <w:t xml:space="preserve">ll the features </w:t>
+      </w:r>
+      <w:r>
+        <w:t xml:space="preserve">in </w:t>
+      </w:r>
+      <w:r>
+        <w:t>Package #1</w:t>
+      </w:r>
+    </w:p>
+    <w:p>
+      <w:pPr>
+        <w:pStyle w:val="ListBullet"/>
+        <w:numPr>
+          <w:ilvl w:val="1"/>
+          <w:numId w:val="2"/>
+        </w:numPr>
+      </w:pPr>
+      <w:r>
+        <w:t>Feature #</w:t>
+      </w:r>
+      <w:r>
+        <w:t>1</w:t>
+      </w:r>
+      <w:r>
+        <w:t>: ability to play-back the message they left</w:t>
+      </w:r>
+    </w:p>
+    <w:p>
+      <w:pPr>
+        <w:pStyle w:val="ListBullet"/>
+        <w:numPr>
+          <w:ilvl w:val="1"/>
+          <w:numId w:val="2"/>
+        </w:numPr>
+      </w:pPr>
+      <w:r>
+        <w:t>Feature #</w:t>
+      </w:r>
+      <w:r>
+        <w:t>2</w:t>
+      </w:r>
+      <w:r>
+        <w:t>: ability to re-record a message</w:t>
+      </w:r>
+    </w:p>
+    <w:p>
+      <w:pPr>
+        <w:pStyle w:val="ListBullet"/>
+        <w:numPr>
+          <w:ilvl w:val="1"/>
+          <w:numId w:val="2"/>
+        </w:numPr>
+      </w:pPr>
+      <w:r>
+        <w:t>Feature #</w:t>
+      </w:r>
+      <w:r>
+        <w:t>3</w:t>
+      </w:r>
+      <w:r>
+        <w:t>: ability to delete and end call without leaving a message</w:t>
+      </w:r>
+    </w:p>
+    <w:p>
+      <w:pPr>
+        <w:pStyle w:val="ListBullet"/>
+        <w:numPr>
+          <w:ilvl w:val="1"/>
+          <w:numId w:val="2"/>
+        </w:numPr>
+      </w:pPr>
+      <w:r>
+        <w:t>Feature #2: ability to input another extension to be re-directed to another voice mail</w:t>
+      </w:r>
+    </w:p>
+    <w:p>
+      <w:pPr>
+        <w:pStyle w:val="ListBullet"/>
+      </w:pPr>
+      <w:r>
+        <w:t>Package #3</w:t>
+      </w:r>
+      <w:r>
+        <w:t xml:space="preserve">: </w:t>
+      </w:r>
+      <w:r>
+        <w:t>Executive</w:t>
+      </w:r>
+      <w:r>
+        <w:t xml:space="preserve"> Solution</w:t>
+      </w:r>
+      <w:r>
+        <w:t xml:space="preserve"> for Enhancing Service to your Clients</w:t>
+      </w:r>
+    </w:p>
+    <w:p>
+      <w:pPr>
+        <w:pStyle w:val="ListBullet"/>
+        <w:numPr>
+          <w:ilvl w:val="1"/>
+          <w:numId w:val="2"/>
+        </w:numPr>
+      </w:pPr>
+      <w:r>
+        <w:t>Include a</w:t>
+      </w:r>
+      <w:r>
+        <w:t>ll the features in both Package #1 and #2</w:t>
+      </w:r>
+    </w:p>
+    <w:p>
+      <w:pPr>
+        <w:pStyle w:val="ListBullet"/>
+        <w:numPr>
+          <w:ilvl w:val="2"/>
+          <w:numId w:val="2"/>
+        </w:numPr>
+      </w:pPr>
+      <w:r>
+        <w:t>Includes up to 50 of your</w:t>
+      </w:r>
+      <w:r>
+        <w:t xml:space="preserve"> executives and sales personnel</w:t>
+      </w:r>
+    </w:p>
+    <w:p>
+      <w:pPr>
+        <w:pStyle w:val="ListBullet"/>
+        <w:numPr>
+          <w:ilvl w:val="1"/>
+          <w:numId w:val="2"/>
+        </w:numPr>
+      </w:pPr>
+      <w:r>
+        <w:t>Feature #</w:t>
+      </w:r>
+      <w:r>
+        <w:t>1</w:t>
+      </w:r>
+      <w:r>
+        <w:t xml:space="preserve">: ability for the </w:t>
+      </w:r>
+      <w:r>
+        <w:t>u</w:t>
+      </w:r>
+      <w:r>
+        <w:t>ser</w:t>
+      </w:r>
+      <w:r>
+        <w:t xml:space="preserve"> to access through a UI/Portal </w:t>
+      </w:r>
+    </w:p>
+    <w:p>
+      <w:pPr>
+        <w:pStyle w:val="ListBullet"/>
+        <w:numPr>
+          <w:ilvl w:val="2"/>
+          <w:numId w:val="2"/>
+        </w:numPr>
+      </w:pPr>
+      <w:r>
+        <w:t>In or out of office to maximize your employees access to your clients</w:t>
+      </w:r>
+    </w:p>
+    <w:p>
+      <w:pPr>
+        <w:pStyle w:val="ListBullet"/>
+        <w:numPr>
+          <w:ilvl w:val="1"/>
+          <w:numId w:val="2"/>
+        </w:numPr>
+      </w:pPr>
+      <w:r>
+        <w:t>Feature #</w:t>
+      </w:r>
+      <w:r>
+        <w:t>2</w:t>
+      </w:r>
+      <w:r>
+        <w:t xml:space="preserve">: ability to send </w:t>
+      </w:r>
+      <w:r>
+        <w:t>and receive</w:t>
+      </w:r>
+      <w:r>
+        <w:t xml:space="preserve"> text message</w:t>
+      </w:r>
+      <w:r>
+        <w:t>s (through the portal only)</w:t>
+      </w:r>
+    </w:p>
+    <w:p>
+      <w:pPr>
+        <w:pStyle w:val="ListBullet"/>
+        <w:numPr>
+          <w:ilvl w:val="1"/>
+          <w:numId w:val="2"/>
+        </w:numPr>
+      </w:pPr>
+      <w:r>
+        <w:t>Feature #3: ability for caller to be</w:t>
+      </w:r>
+      <w:r>
+        <w:t xml:space="preserve"> re-directed</w:t>
+      </w:r>
+    </w:p>
+    <w:p>
+      <w:pPr>
+        <w:pStyle w:val="ListBullet"/>
+        <w:numPr>
+          <w:ilvl w:val="1"/>
+          <w:numId w:val="2"/>
+        </w:numPr>
+      </w:pPr>
+      <w:r>
+        <w:t>Feature #4: ability for caller to talk face to face to your sales team through a portal on your website</w:t>
+      </w:r>
+    </w:p>
+    <w:p>
+      <w:pPr>
+        <w:pStyle w:val="ListBullet"/>
+        <w:numPr>
+          <w:ilvl w:val="1"/>
+          <w:numId w:val="2"/>
+        </w:numPr>
+      </w:pPr>
+      <w:r>
+        <w:t>Feature #</w:t>
+      </w:r>
+      <w:r>
+        <w:t>5</w:t>
+      </w:r>
+      <w:r>
+        <w:t>: ability to use Teletype for the hearing impaired</w:t>
+      </w:r>
+    </w:p>
+    <w:p>
+      <w:pPr>
+        <w:pStyle w:val="ListBullet"/>
+        <w:numPr>
+          <w:ilvl w:val="1"/>
+          <w:numId w:val="2"/>
+        </w:numPr>
+      </w:pPr>
+      <w:r>
+        <w:t>Feature #6: ability for the user to forward its phone to their cell phone</w:t>
       </w:r>
     </w:p>
     <w:p>
@@ -2236,34 +2337,44 @@
         <w:pStyle w:val="ListBullet"/>
       </w:pPr>
       <w:r>
-        <w:t>With 5 locations in 2 countries, we do not experience downtime.</w:t>
-      </w:r>
-    </w:p>
-    <w:p>
-      <w:pPr>
-        <w:pStyle w:val="ListBullet"/>
-      </w:pPr>
-      <w:r>
-        <w:t xml:space="preserve">We perform </w:t>
-      </w:r>
-      <w:proofErr w:type="spellStart"/>
-      <w:r>
-        <w:t>rutine</w:t>
-      </w:r>
-      <w:proofErr w:type="spellEnd"/>
-      <w:r>
-        <w:t xml:space="preserve"> software updates month</w:t>
-      </w:r>
-      <w:r>
-        <w:t>ly.</w:t>
-      </w:r>
-    </w:p>
-    <w:p>
-      <w:pPr>
-        <w:pStyle w:val="ListBullet"/>
-      </w:pPr>
-      <w:r>
-        <w:t>We have tech support for 6 different languages available 8am eastern time to 5pm western time. Emergency support 24/7.</w:t>
+        <w:t>With 5 locations in 2 countries</w:t>
+      </w:r>
+      <w:r>
+        <w:t>, we do not experience downtime</w:t>
+      </w:r>
+    </w:p>
+    <w:p>
+      <w:pPr>
+        <w:pStyle w:val="ListBullet"/>
+      </w:pPr>
+      <w:r>
+        <w:t>We perform ru</w:t>
+      </w:r>
+      <w:r>
+        <w:t>n</w:t>
+      </w:r>
+      <w:r>
+        <w:t>ti</w:t>
+      </w:r>
+      <w:r>
+        <w:t>m</w:t>
+      </w:r>
+      <w:r>
+        <w:t>e software updates month</w:t>
+      </w:r>
+      <w:r>
+        <w:t>ly</w:t>
+      </w:r>
+    </w:p>
+    <w:p>
+      <w:pPr>
+        <w:pStyle w:val="ListBullet"/>
+      </w:pPr>
+      <w:r>
+        <w:t>We have tech support for 6 different languages available 8am eastern time to 5pm weste</w:t>
+      </w:r>
+      <w:r>
+        <w:t>rn time. Emergency support 24/7</w:t>
       </w:r>
     </w:p>
     <w:p>
@@ -2273,21 +2384,45 @@
       <w:r>
         <w:t xml:space="preserve">Our server locations are housed in unmarked buildings. Employees must pass a level 3 security background check. Our call center </w:t>
       </w:r>
-      <w:proofErr w:type="spellStart"/>
-      <w:r>
-        <w:t>technitians</w:t>
-      </w:r>
-      <w:proofErr w:type="spellEnd"/>
-      <w:r>
-        <w:t xml:space="preserve"> must pass level 1 security background check.</w:t>
-      </w:r>
-    </w:p>
-    <w:p>
-      <w:pPr>
-        <w:pStyle w:val="ListBullet"/>
-      </w:pPr>
-      <w:r>
-        <w:t>We maintain high-speed direct connection to the internet with a firewall at each location.</w:t>
+      <w:r>
+        <w:t>technicians</w:t>
+      </w:r>
+      <w:r>
+        <w:t xml:space="preserve"> must pass le</w:t>
+      </w:r>
+      <w:r>
+        <w:t>vel 1 security background check</w:t>
+      </w:r>
+    </w:p>
+    <w:p>
+      <w:pPr>
+        <w:pStyle w:val="ListBullet"/>
+      </w:pPr>
+      <w:r>
+        <w:t>We maintain high-speed direct connection to the internet w</w:t>
+      </w:r>
+      <w:r>
+        <w:t>ith a firewall at each location</w:t>
+      </w:r>
+    </w:p>
+    <w:p>
+      <w:pPr>
+        <w:pStyle w:val="ListBullet"/>
+      </w:pPr>
+      <w:r>
+        <w:t>Based o</w:t>
+      </w:r>
+      <w:r>
+        <w:t xml:space="preserve">n &lt; 45,000 </w:t>
+      </w:r>
+      <w:r>
+        <w:t>MB</w:t>
+      </w:r>
+      <w:r>
+        <w:t xml:space="preserve"> of transfer data</w:t>
+      </w:r>
+      <w:r>
+        <w:t xml:space="preserve"> per hour</w:t>
       </w:r>
     </w:p>
     <w:p>
@@ -2538,13 +2673,7 @@
               <w:jc w:val="right"/>
             </w:pPr>
             <w:r>
-              <w:t>$</w:t>
-            </w:r>
-            <w:r>
-              <w:t>2</w:t>
-            </w:r>
-            <w:r>
-              <w:t>,000</w:t>
+              <w:t>$2,000</w:t>
             </w:r>
           </w:p>
         </w:tc>
@@ -2717,10 +2846,7 @@
           </w:tcPr>
           <w:p>
             <w:r>
-              <w:t xml:space="preserve">Phase 2 </w:t>
-            </w:r>
-            <w:r>
-              <w:t>-- Deliver Product to client</w:t>
+              <w:t>Phase 2 -- Deliver Product to client</w:t>
             </w:r>
           </w:p>
         </w:tc>
@@ -2883,6 +3009,7 @@
           <w:dataBinding w:prefixMappings="xmlns:ns0='http://purl.org/dc/elements/1.1/' xmlns:ns1='http://schemas.openxmlformats.org/package/2006/metadata/core-properties' " w:xpath="/ns1:coreProperties[1]/ns1:contentStatus[1]" w:storeItemID="{6C3C8BC8-F283-45AE-878A-BAB7291924A1}"/>
           <w:text/>
         </w:sdtPr>
+        <w:sdtEndPr/>
         <w:sdtContent>
           <w:r>
             <w:rPr>
@@ -2912,6 +3039,7 @@
           <w:dataBinding w:prefixMappings="xmlns:ns0='http://schemas.openxmlformats.org/officeDocument/2006/extended-properties' " w:xpath="/ns0:Properties[1]/ns0:Company[1]" w:storeItemID="{6668398D-A668-4E3E-A5EB-62B293D839F1}"/>
           <w:text/>
         </w:sdtPr>
+        <w:sdtEndPr/>
         <w:sdtContent>
           <w:r>
             <w:rPr>
@@ -2962,6 +3090,7 @@
                 <w:dataBinding w:prefixMappings="xmlns:ns0='http://purl.org/dc/elements/1.1/' xmlns:ns1='http://schemas.openxmlformats.org/package/2006/metadata/core-properties' " w:xpath="/ns1:coreProperties[1]/ns1:contentStatus[1]" w:storeItemID="{6C3C8BC8-F283-45AE-878A-BAB7291924A1}"/>
                 <w:text/>
               </w:sdtPr>
+              <w:sdtEndPr/>
               <w:sdtContent>
                 <w:r>
                   <w:t>Example Corporation</w:t>
@@ -3047,7 +3176,13 @@
     </w:p>
     <w:p>
       <w:r>
-        <w:t>The following table details the pricing for delivery of the services outlined in this proposal. This pricing is valid for &lt;## days&gt; from the date of this proposal:</w:t>
+        <w:t>The following table details the pricing for delivery of the services outlined in this propo</w:t>
+      </w:r>
+      <w:r>
+        <w:t>sal. This pricing is valid for 30</w:t>
+      </w:r>
+      <w:r>
+        <w:t xml:space="preserve"> days from the date of this proposal:</w:t>
       </w:r>
     </w:p>
     <w:tbl>
@@ -3071,6 +3206,12 @@
           </w:tcPr>
           <w:p>
             <w:r>
+              <w:t>Package #1</w:t>
+            </w:r>
+            <w:r>
+              <w:t xml:space="preserve">: </w:t>
+            </w:r>
+            <w:r>
               <w:t xml:space="preserve">Basic </w:t>
             </w:r>
             <w:r>
@@ -3102,33 +3243,12 @@
           </w:tcPr>
           <w:p>
             <w:r>
-              <w:t>Basic Voicemail Software System</w:t>
+              <w:t xml:space="preserve">     Includes </w:t>
+            </w:r>
+            <w:r>
+              <w:t>Basic US Minimum Standard Security</w:t>
             </w:r>
           </w:p>
-        </w:tc>
-        <w:tc>
-          <w:tcPr>
-            <w:tcW w:w="1104" w:type="pct"/>
-          </w:tcPr>
-          <w:p>
-            <w:pPr>
-              <w:pStyle w:val="TableTextDecimal"/>
-            </w:pPr>
-            <w:r>
-              <w:t>$</w:t>
-            </w:r>
-            <w:r>
-              <w:t>25,000.00</w:t>
-            </w:r>
-          </w:p>
-        </w:tc>
-      </w:tr>
-      <w:tr>
-        <w:tc>
-          <w:tcPr>
-            <w:tcW w:w="3896" w:type="pct"/>
-          </w:tcPr>
-          <w:p/>
         </w:tc>
         <w:tc>
           <w:tcPr>
@@ -3148,7 +3268,66 @@
           </w:tcPr>
           <w:p>
             <w:r>
+              <w:t xml:space="preserve">     </w:t>
+            </w:r>
+            <w:r>
+              <w:t xml:space="preserve">Includes </w:t>
+            </w:r>
+            <w:r>
+              <w:t>Basic 4-digit, Non-Expiring Passcode for Each User</w:t>
+            </w:r>
+          </w:p>
+        </w:tc>
+        <w:tc>
+          <w:tcPr>
+            <w:tcW w:w="1104" w:type="pct"/>
+          </w:tcPr>
+          <w:p>
+            <w:pPr>
+              <w:pStyle w:val="TableTextDecimal"/>
+            </w:pPr>
+          </w:p>
+        </w:tc>
+      </w:tr>
+      <w:tr>
+        <w:tc>
+          <w:tcPr>
+            <w:tcW w:w="3896" w:type="pct"/>
+          </w:tcPr>
+          <w:p>
+            <w:r>
+              <w:t xml:space="preserve">     </w:t>
+            </w:r>
+            <w:r>
+              <w:t xml:space="preserve">Includes </w:t>
+            </w:r>
+            <w:r>
+              <w:t>One Admin UI/Portal</w:t>
+            </w:r>
+          </w:p>
+        </w:tc>
+        <w:tc>
+          <w:tcPr>
+            <w:tcW w:w="1104" w:type="pct"/>
+          </w:tcPr>
+          <w:p>
+            <w:pPr>
+              <w:pStyle w:val="TableTextDecimal"/>
+            </w:pPr>
+          </w:p>
+        </w:tc>
+      </w:tr>
+      <w:tr>
+        <w:tc>
+          <w:tcPr>
+            <w:tcW w:w="3896" w:type="pct"/>
+          </w:tcPr>
+          <w:p>
+            <w:r>
               <w:t xml:space="preserve">Total </w:t>
+            </w:r>
+            <w:r>
+              <w:t xml:space="preserve">Package #1 </w:t>
             </w:r>
             <w:r>
               <w:t xml:space="preserve">Basic </w:t>
@@ -3178,11 +3357,13 @@
       <w:tr>
         <w:tc>
           <w:tcPr>
-            <w:tcW w:w="3896" w:type="pct"/>
+            <w:tcW w:w="5000" w:type="pct"/>
+            <w:gridSpan w:val="2"/>
             <w:shd w:val="clear" w:color="auto" w:fill="DEEAF6" w:themeFill="accent1" w:themeFillTint="33"/>
           </w:tcPr>
           <w:p>
             <w:pPr>
+              <w:pStyle w:val="TableTextDecimal"/>
               <w:rPr>
                 <w:b/>
                 <w:bCs/>
@@ -3191,24 +3372,277 @@
             <w:r>
               <w:rPr>
                 <w:b/>
-                <w:bCs/>
               </w:rPr>
-              <w:t xml:space="preserve">Expansion Pack </w:t>
+              <w:t>Package #2: Caller Enhanced Solution</w:t>
+            </w:r>
+          </w:p>
+        </w:tc>
+      </w:tr>
+      <w:tr>
+        <w:tc>
+          <w:tcPr>
+            <w:tcW w:w="3896" w:type="pct"/>
+          </w:tcPr>
+          <w:p>
+            <w:pPr>
+              <w:rPr>
+                <w:color w:val="FF0000"/>
+              </w:rPr>
+            </w:pPr>
+            <w:r>
+              <w:t xml:space="preserve">     Includes Package #1</w:t>
+            </w:r>
+          </w:p>
+        </w:tc>
+        <w:tc>
+          <w:tcPr>
+            <w:tcW w:w="1104" w:type="pct"/>
+          </w:tcPr>
+          <w:p>
+            <w:pPr>
+              <w:pStyle w:val="TableTextDecimal"/>
+            </w:pPr>
+          </w:p>
+        </w:tc>
+      </w:tr>
+      <w:tr>
+        <w:tc>
+          <w:tcPr>
+            <w:tcW w:w="3896" w:type="pct"/>
+          </w:tcPr>
+          <w:p>
+            <w:r>
+              <w:t>Total Package #2</w:t>
+            </w:r>
+          </w:p>
+        </w:tc>
+        <w:tc>
+          <w:tcPr>
+            <w:tcW w:w="1104" w:type="pct"/>
+          </w:tcPr>
+          <w:p>
+            <w:pPr>
+              <w:pStyle w:val="TableTextDecimal"/>
+            </w:pPr>
+            <w:r>
+              <w:t>32,000.00</w:t>
+            </w:r>
+          </w:p>
+        </w:tc>
+      </w:tr>
+      <w:tr>
+        <w:tc>
+          <w:tcPr>
+            <w:tcW w:w="3896" w:type="pct"/>
+            <w:shd w:val="clear" w:color="auto" w:fill="DEEAF6" w:themeFill="accent1" w:themeFillTint="33"/>
+          </w:tcPr>
+          <w:p>
+            <w:pPr>
+              <w:rPr>
+                <w:b/>
+                <w:color w:val="FF0000"/>
+              </w:rPr>
+            </w:pPr>
+            <w:r>
+              <w:rPr>
+                <w:b/>
+              </w:rPr>
+              <w:t>Package #3: Executive Solution for Enhancing Service to your Clients</w:t>
+            </w:r>
+          </w:p>
+        </w:tc>
+        <w:tc>
+          <w:tcPr>
+            <w:tcW w:w="1104" w:type="pct"/>
+            <w:shd w:val="clear" w:color="auto" w:fill="DEEAF6" w:themeFill="accent1" w:themeFillTint="33"/>
+          </w:tcPr>
+          <w:p>
+            <w:pPr>
+              <w:rPr>
+                <w:color w:val="FF0000"/>
+              </w:rPr>
+            </w:pPr>
+          </w:p>
+        </w:tc>
+      </w:tr>
+      <w:tr>
+        <w:tc>
+          <w:tcPr>
+            <w:tcW w:w="3896" w:type="pct"/>
+          </w:tcPr>
+          <w:p>
+            <w:r>
+              <w:t xml:space="preserve">     </w:t>
+            </w:r>
+            <w:r>
+              <w:t>Includes Package #1 &amp; #2</w:t>
+            </w:r>
+          </w:p>
+        </w:tc>
+        <w:tc>
+          <w:tcPr>
+            <w:tcW w:w="1104" w:type="pct"/>
+          </w:tcPr>
+          <w:p>
+            <w:pPr>
+              <w:pStyle w:val="TableTextDecimal"/>
+            </w:pPr>
+          </w:p>
+        </w:tc>
+      </w:tr>
+      <w:tr>
+        <w:tc>
+          <w:tcPr>
+            <w:tcW w:w="3896" w:type="pct"/>
+          </w:tcPr>
+          <w:p>
+            <w:pPr>
+              <w:rPr>
+                <w:color w:val="FF0000"/>
+              </w:rPr>
+            </w:pPr>
+            <w:r>
+              <w:t>Total Pack</w:t>
+            </w:r>
+            <w:r>
+              <w:t>age #3</w:t>
+            </w:r>
+          </w:p>
+        </w:tc>
+        <w:tc>
+          <w:tcPr>
+            <w:tcW w:w="1104" w:type="pct"/>
+          </w:tcPr>
+          <w:p>
+            <w:pPr>
+              <w:pStyle w:val="TableTextDecimal"/>
+            </w:pPr>
+            <w:r>
+              <w:t>40,000.00</w:t>
+            </w:r>
+          </w:p>
+        </w:tc>
+      </w:tr>
+      <w:tr>
+        <w:tc>
+          <w:tcPr>
+            <w:tcW w:w="3896" w:type="pct"/>
+            <w:shd w:val="clear" w:color="auto" w:fill="DEEAF6" w:themeFill="accent1" w:themeFillTint="33"/>
+          </w:tcPr>
+          <w:p>
+            <w:pPr>
+              <w:rPr>
+                <w:b/>
+              </w:rPr>
+            </w:pPr>
+            <w:r>
+              <w:rPr>
+                <w:b/>
+              </w:rPr>
+              <w:t>Hosting Package</w:t>
             </w:r>
             <w:r>
               <w:rPr>
                 <w:b/>
-                <w:bCs/>
               </w:rPr>
-              <w:t>Additional</w:t>
+              <w:t xml:space="preserve"> utilizing </w:t>
             </w:r>
+            <w:proofErr w:type="spellStart"/>
             <w:r>
+              <w:rPr>
+                <w:b/>
+              </w:rPr>
+              <w:t>GitDaddy</w:t>
+            </w:r>
+            <w:proofErr w:type="spellEnd"/>
+          </w:p>
+        </w:tc>
+        <w:tc>
+          <w:tcPr>
+            <w:tcW w:w="1104" w:type="pct"/>
+            <w:shd w:val="clear" w:color="auto" w:fill="DEEAF6" w:themeFill="accent1" w:themeFillTint="33"/>
+          </w:tcPr>
+          <w:p>
+            <w:pPr>
+              <w:pStyle w:val="TableTextDecimal"/>
+            </w:pPr>
+          </w:p>
+        </w:tc>
+      </w:tr>
+      <w:tr>
+        <w:tc>
+          <w:tcPr>
+            <w:tcW w:w="3896" w:type="pct"/>
+          </w:tcPr>
+          <w:p>
+            <w:r>
+              <w:t>Total Hosting (Pricing is for hosting alone outside of the packages)</w:t>
+            </w:r>
+          </w:p>
+        </w:tc>
+        <w:tc>
+          <w:tcPr>
+            <w:tcW w:w="1104" w:type="pct"/>
+          </w:tcPr>
+          <w:p>
+            <w:pPr>
+              <w:pStyle w:val="TableTextDecimal"/>
+            </w:pPr>
+            <w:r>
+              <w:t>5,000/yearly</w:t>
+            </w:r>
+          </w:p>
+        </w:tc>
+      </w:tr>
+      <w:tr>
+        <w:tc>
+          <w:tcPr>
+            <w:tcW w:w="3896" w:type="pct"/>
+          </w:tcPr>
+          <w:p/>
+        </w:tc>
+        <w:tc>
+          <w:tcPr>
+            <w:tcW w:w="1104" w:type="pct"/>
+          </w:tcPr>
+          <w:p>
+            <w:pPr>
+              <w:pStyle w:val="TableTextDecimal"/>
+            </w:pPr>
+          </w:p>
+        </w:tc>
+      </w:tr>
+      <w:tr>
+        <w:tc>
+          <w:tcPr>
+            <w:tcW w:w="3896" w:type="pct"/>
+          </w:tcPr>
+          <w:p/>
+        </w:tc>
+        <w:tc>
+          <w:tcPr>
+            <w:tcW w:w="1104" w:type="pct"/>
+          </w:tcPr>
+          <w:p>
+            <w:pPr>
+              <w:pStyle w:val="TableTextDecimal"/>
+            </w:pPr>
+          </w:p>
+        </w:tc>
+      </w:tr>
+      <w:tr>
+        <w:tc>
+          <w:tcPr>
+            <w:tcW w:w="3896" w:type="pct"/>
+            <w:shd w:val="clear" w:color="auto" w:fill="DEEAF6" w:themeFill="accent1" w:themeFillTint="33"/>
+          </w:tcPr>
+          <w:p>
+            <w:pPr>
               <w:rPr>
                 <w:b/>
                 <w:bCs/>
               </w:rPr>
-              <w:t xml:space="preserve"> Cost </w:t>
-            </w:r>
+            </w:pPr>
           </w:p>
         </w:tc>
         <w:tc>
@@ -3232,19 +3666,7 @@
           <w:tcPr>
             <w:tcW w:w="3896" w:type="pct"/>
           </w:tcPr>
-          <w:p>
-            <w:pPr>
-              <w:rPr>
-                <w:color w:val="FF0000"/>
-              </w:rPr>
-            </w:pPr>
-            <w:r>
-              <w:rPr>
-                <w:color w:val="FF0000"/>
-              </w:rPr>
-              <w:t>Recommendation #1</w:t>
-            </w:r>
-          </w:p>
+          <w:p/>
         </w:tc>
         <w:tc>
           <w:tcPr>
@@ -3262,25 +3684,7 @@
           <w:tcPr>
             <w:tcW w:w="3896" w:type="pct"/>
           </w:tcPr>
-          <w:p>
-            <w:pPr>
-              <w:rPr>
-                <w:color w:val="FF0000"/>
-              </w:rPr>
-            </w:pPr>
-            <w:r>
-              <w:rPr>
-                <w:color w:val="FF0000"/>
-              </w:rPr>
-              <w:t>Recommendation #</w:t>
-            </w:r>
-            <w:r>
-              <w:rPr>
-                <w:color w:val="FF0000"/>
-              </w:rPr>
-              <w:t>2</w:t>
-            </w:r>
-          </w:p>
+          <w:p/>
         </w:tc>
         <w:tc>
           <w:tcPr>
@@ -3294,306 +3698,6 @@
         </w:tc>
       </w:tr>
       <w:tr>
-        <w:tc>
-          <w:tcPr>
-            <w:tcW w:w="3896" w:type="pct"/>
-          </w:tcPr>
-          <w:p>
-            <w:pPr>
-              <w:rPr>
-                <w:color w:val="FF0000"/>
-              </w:rPr>
-            </w:pPr>
-            <w:r>
-              <w:rPr>
-                <w:color w:val="FF0000"/>
-              </w:rPr>
-              <w:t>Recommendation #</w:t>
-            </w:r>
-            <w:r>
-              <w:rPr>
-                <w:color w:val="FF0000"/>
-              </w:rPr>
-              <w:t>3</w:t>
-            </w:r>
-          </w:p>
-        </w:tc>
-        <w:tc>
-          <w:tcPr>
-            <w:tcW w:w="1104" w:type="pct"/>
-          </w:tcPr>
-          <w:p>
-            <w:pPr>
-              <w:pStyle w:val="TableTextDecimal"/>
-            </w:pPr>
-          </w:p>
-        </w:tc>
-      </w:tr>
-      <w:tr>
-        <w:tc>
-          <w:tcPr>
-            <w:tcW w:w="3896" w:type="pct"/>
-          </w:tcPr>
-          <w:p>
-            <w:pPr>
-              <w:rPr>
-                <w:color w:val="FF0000"/>
-              </w:rPr>
-            </w:pPr>
-            <w:r>
-              <w:rPr>
-                <w:color w:val="FF0000"/>
-              </w:rPr>
-              <w:t>Recommendation #</w:t>
-            </w:r>
-            <w:r>
-              <w:rPr>
-                <w:color w:val="FF0000"/>
-              </w:rPr>
-              <w:t>4</w:t>
-            </w:r>
-          </w:p>
-        </w:tc>
-        <w:tc>
-          <w:tcPr>
-            <w:tcW w:w="1104" w:type="pct"/>
-          </w:tcPr>
-          <w:p>
-            <w:pPr>
-              <w:pStyle w:val="TableTextDecimal"/>
-            </w:pPr>
-          </w:p>
-        </w:tc>
-      </w:tr>
-      <w:tr>
-        <w:tc>
-          <w:tcPr>
-            <w:tcW w:w="3896" w:type="pct"/>
-          </w:tcPr>
-          <w:p>
-            <w:pPr>
-              <w:rPr>
-                <w:color w:val="FF0000"/>
-              </w:rPr>
-            </w:pPr>
-            <w:r>
-              <w:rPr>
-                <w:color w:val="FF0000"/>
-              </w:rPr>
-              <w:t>Recommendation #</w:t>
-            </w:r>
-            <w:r>
-              <w:rPr>
-                <w:color w:val="FF0000"/>
-              </w:rPr>
-              <w:t>5</w:t>
-            </w:r>
-          </w:p>
-        </w:tc>
-        <w:tc>
-          <w:tcPr>
-            <w:tcW w:w="1104" w:type="pct"/>
-          </w:tcPr>
-          <w:p>
-            <w:pPr>
-              <w:pStyle w:val="TableTextDecimal"/>
-            </w:pPr>
-          </w:p>
-        </w:tc>
-      </w:tr>
-      <w:tr>
-        <w:tc>
-          <w:tcPr>
-            <w:tcW w:w="3896" w:type="pct"/>
-          </w:tcPr>
-          <w:p>
-            <w:pPr>
-              <w:rPr>
-                <w:color w:val="FF0000"/>
-              </w:rPr>
-            </w:pPr>
-            <w:r>
-              <w:rPr>
-                <w:color w:val="FF0000"/>
-              </w:rPr>
-              <w:t>Recommendation #</w:t>
-            </w:r>
-            <w:r>
-              <w:rPr>
-                <w:color w:val="FF0000"/>
-              </w:rPr>
-              <w:t>6</w:t>
-            </w:r>
-          </w:p>
-        </w:tc>
-        <w:tc>
-          <w:tcPr>
-            <w:tcW w:w="1104" w:type="pct"/>
-          </w:tcPr>
-          <w:p>
-            <w:pPr>
-              <w:pStyle w:val="TableTextDecimal"/>
-            </w:pPr>
-          </w:p>
-        </w:tc>
-      </w:tr>
-      <w:tr>
-        <w:tc>
-          <w:tcPr>
-            <w:tcW w:w="3896" w:type="pct"/>
-          </w:tcPr>
-          <w:p>
-            <w:r>
-              <w:t xml:space="preserve">Hosting (provided by </w:t>
-            </w:r>
-            <w:proofErr w:type="spellStart"/>
-            <w:r>
-              <w:t>GitDaddy</w:t>
-            </w:r>
-            <w:proofErr w:type="spellEnd"/>
-            <w:r>
-              <w:t xml:space="preserve">, based on &lt; 45,000 </w:t>
-            </w:r>
-            <w:proofErr w:type="spellStart"/>
-            <w:r>
-              <w:t>mb</w:t>
-            </w:r>
-            <w:proofErr w:type="spellEnd"/>
-            <w:r>
-              <w:t xml:space="preserve"> of transfer data</w:t>
-            </w:r>
-            <w:r>
-              <w:t>)</w:t>
-            </w:r>
-          </w:p>
-        </w:tc>
-        <w:tc>
-          <w:tcPr>
-            <w:tcW w:w="1104" w:type="pct"/>
-          </w:tcPr>
-          <w:p>
-            <w:pPr>
-              <w:pStyle w:val="TableTextDecimal"/>
-            </w:pPr>
-            <w:r>
-              <w:t>5,000/yearly</w:t>
-            </w:r>
-          </w:p>
-        </w:tc>
-      </w:tr>
-      <w:tr>
-        <w:tc>
-          <w:tcPr>
-            <w:tcW w:w="3896" w:type="pct"/>
-          </w:tcPr>
-          <w:p>
-            <w:r>
-              <w:t>Total</w:t>
-            </w:r>
-            <w:r>
-              <w:t xml:space="preserve"> </w:t>
-            </w:r>
-            <w:r>
-              <w:t>Expansion Pack Services</w:t>
-            </w:r>
-            <w:r>
-              <w:t xml:space="preserve"> Costs</w:t>
-            </w:r>
-          </w:p>
-        </w:tc>
-        <w:tc>
-          <w:tcPr>
-            <w:tcW w:w="1104" w:type="pct"/>
-          </w:tcPr>
-          <w:p>
-            <w:pPr>
-              <w:pStyle w:val="TableTextDecimal"/>
-            </w:pPr>
-          </w:p>
-        </w:tc>
-      </w:tr>
-      <w:tr>
-        <w:tc>
-          <w:tcPr>
-            <w:tcW w:w="3896" w:type="pct"/>
-            <w:shd w:val="clear" w:color="auto" w:fill="DEEAF6" w:themeFill="accent1" w:themeFillTint="33"/>
-          </w:tcPr>
-          <w:p>
-            <w:pPr>
-              <w:rPr>
-                <w:b/>
-                <w:bCs/>
-              </w:rPr>
-            </w:pPr>
-            <w:r>
-              <w:rPr>
-                <w:b/>
-                <w:bCs/>
-              </w:rPr>
-              <w:t>Services Cost &lt;Category #3&gt;</w:t>
-            </w:r>
-          </w:p>
-        </w:tc>
-        <w:tc>
-          <w:tcPr>
-            <w:tcW w:w="1104" w:type="pct"/>
-            <w:shd w:val="clear" w:color="auto" w:fill="DEEAF6" w:themeFill="accent1" w:themeFillTint="33"/>
-          </w:tcPr>
-          <w:p>
-            <w:pPr>
-              <w:pStyle w:val="TableTextDecimal"/>
-              <w:rPr>
-                <w:b/>
-                <w:bCs/>
-              </w:rPr>
-            </w:pPr>
-          </w:p>
-        </w:tc>
-      </w:tr>
-      <w:tr>
-        <w:tc>
-          <w:tcPr>
-            <w:tcW w:w="3896" w:type="pct"/>
-          </w:tcPr>
-          <w:p/>
-        </w:tc>
-        <w:tc>
-          <w:tcPr>
-            <w:tcW w:w="1104" w:type="pct"/>
-          </w:tcPr>
-          <w:p>
-            <w:pPr>
-              <w:pStyle w:val="TableTextDecimal"/>
-            </w:pPr>
-          </w:p>
-        </w:tc>
-      </w:tr>
-      <w:tr>
-        <w:tc>
-          <w:tcPr>
-            <w:tcW w:w="3896" w:type="pct"/>
-          </w:tcPr>
-          <w:p>
-            <w:r>
-              <w:t xml:space="preserve">Total Services </w:t>
-            </w:r>
-            <w:r>
-              <w:t xml:space="preserve">for both Basic and Expansion Pack Voicemail </w:t>
-            </w:r>
-          </w:p>
-        </w:tc>
-        <w:tc>
-          <w:tcPr>
-            <w:tcW w:w="1104" w:type="pct"/>
-          </w:tcPr>
-          <w:p>
-            <w:pPr>
-              <w:pStyle w:val="TableTextDecimal"/>
-            </w:pPr>
-          </w:p>
-        </w:tc>
-      </w:tr>
-      <w:tr>
         <w:trPr>
           <w:cnfStyle w:val="010000000000" w:firstRow="0" w:lastRow="1" w:firstColumn="0" w:lastColumn="0" w:oddVBand="0" w:evenVBand="0" w:oddHBand="0" w:evenHBand="0" w:firstRowFirstColumn="0" w:firstRowLastColumn="0" w:lastRowFirstColumn="0" w:lastRowLastColumn="0"/>
         </w:trPr>
@@ -3601,11 +3705,7 @@
           <w:tcPr>
             <w:tcW w:w="3896" w:type="pct"/>
           </w:tcPr>
-          <w:p>
-            <w:r>
-              <w:t>Total</w:t>
-            </w:r>
-          </w:p>
+          <w:p/>
         </w:tc>
         <w:tc>
           <w:tcPr>
@@ -3653,6 +3753,7 @@
           <w:dataBinding w:prefixMappings="xmlns:ns0='http://schemas.openxmlformats.org/officeDocument/2006/extended-properties' " w:xpath="/ns0:Properties[1]/ns0:Company[1]" w:storeItemID="{6668398D-A668-4E3E-A5EB-62B293D839F1}"/>
           <w:text/>
         </w:sdtPr>
+        <w:sdtEndPr/>
         <w:sdtContent>
           <w:r>
             <w:t>The A-Team</w:t>
@@ -4169,8 +4270,6 @@
       <w:r>
         <w:t>Roll: Test Software</w:t>
       </w:r>
-      <w:bookmarkStart w:id="0" w:name="_GoBack"/>
-      <w:bookmarkEnd w:id="0"/>
     </w:p>
     <w:p>
       <w:pPr>
@@ -4410,13 +4509,837 @@
     </w:p>
     <w:p>
       <w:r>
-        <w:t xml:space="preserve">The prices listed in </w:t>
-      </w:r>
-      <w:r>
-        <w:t>this proposal</w:t>
-      </w:r>
-      <w:r>
-        <w:t xml:space="preserve"> are an estimate for the services discussed. This summary is not a warranty of final price. Estimates are subject to change if project specifications are changed or costs for outsourced services change before a contract is executed.</w:t>
+        <w:t>The prices listed in this proposal are an estimate for the services discussed. This summary is not a warranty of final price. Estimates are subject to change if project specifications are changed or costs for outsourced services change before a contract is executed.</w:t>
+      </w:r>
+    </w:p>
+    <w:p>
+      <w:pPr>
+        <w:pStyle w:val="Heading1"/>
+      </w:pPr>
+      <w:r>
+        <w:t>Correspondence with our client</w:t>
+      </w:r>
+    </w:p>
+    <w:p>
+      <w:pPr>
+        <w:pStyle w:val="Normal-NoParagraphSpace"/>
+        <w:rPr>
+          <w:rStyle w:val="body-text-content"/>
+        </w:rPr>
+      </w:pPr>
+      <w:r>
+        <w:rPr>
+          <w:rStyle w:val="body-text-content"/>
+        </w:rPr>
+        <w:t>To the A-Team development group:</w:t>
+      </w:r>
+      <w:r>
+        <w:rPr>
+          <w:rStyle w:val="body-text-content"/>
+        </w:rPr>
+        <w:br/>
+      </w:r>
+      <w:r>
+        <w:rPr>
+          <w:rStyle w:val="body-text-content"/>
+        </w:rPr>
+        <w:br/>
+        <w:t>Thank you for contacting our support team. The responses</w:t>
+      </w:r>
+      <w:r>
+        <w:rPr>
+          <w:rStyle w:val="body-text-content"/>
+        </w:rPr>
+        <w:br/>
+        <w:t>from the project lead are below.</w:t>
+      </w:r>
+      <w:r>
+        <w:rPr>
+          <w:rStyle w:val="body-text-content"/>
+        </w:rPr>
+        <w:br/>
+      </w:r>
+      <w:r>
+        <w:rPr>
+          <w:rStyle w:val="body-text-content"/>
+        </w:rPr>
+        <w:br/>
+        <w:t>On 4/28/2017 8:52 PM, Sharon Tender wrote:</w:t>
+      </w:r>
+      <w:r>
+        <w:rPr>
+          <w:rStyle w:val="body-text-content"/>
+        </w:rPr>
+        <w:br/>
+      </w:r>
+    </w:p>
+    <w:p>
+      <w:pPr>
+        <w:pStyle w:val="Normal-NoParagraphSpace"/>
+        <w:rPr>
+          <w:rStyle w:val="body-text-content"/>
+        </w:rPr>
+      </w:pPr>
+    </w:p>
+    <w:p>
+      <w:pPr>
+        <w:pStyle w:val="Normal-NoParagraphSpace"/>
+        <w:rPr>
+          <w:rStyle w:val="body-text-content"/>
+        </w:rPr>
+      </w:pPr>
+      <w:r>
+        <w:rPr>
+          <w:rStyle w:val="body-text-content"/>
+        </w:rPr>
+        <w:t>Dear Mr. Pollock,</w:t>
+      </w:r>
+    </w:p>
+    <w:p>
+      <w:pPr>
+        <w:pStyle w:val="Normal-NoParagraphSpace"/>
+        <w:rPr>
+          <w:rStyle w:val="body-text-content"/>
+        </w:rPr>
+      </w:pPr>
+      <w:r>
+        <w:rPr>
+          <w:rStyle w:val="body-text-content"/>
+        </w:rPr>
+        <w:t>We are working on a proposal for your Voice Mail System RFP and we have a few questions.</w:t>
+      </w:r>
+    </w:p>
+    <w:p>
+      <w:pPr>
+        <w:pStyle w:val="Normal-NoParagraphSpace"/>
+        <w:rPr>
+          <w:rStyle w:val="body-text-content"/>
+        </w:rPr>
+      </w:pPr>
+      <w:r>
+        <w:rPr>
+          <w:rStyle w:val="body-text-content"/>
+        </w:rPr>
+        <w:t>1. Do you want the Administrators to access the phone system through a UI/portal</w:t>
+      </w:r>
+    </w:p>
+    <w:p>
+      <w:pPr>
+        <w:pStyle w:val="Normal-NoParagraphSpace"/>
+        <w:rPr>
+          <w:rStyle w:val="body-text-content"/>
+        </w:rPr>
+      </w:pPr>
+      <w:r>
+        <w:rPr>
+          <w:rStyle w:val="body-text-content"/>
+        </w:rPr>
+        <w:t>or only through the telephone itself?</w:t>
+      </w:r>
+    </w:p>
+    <w:p>
+      <w:pPr>
+        <w:pStyle w:val="Response"/>
+        <w:rPr>
+          <w:rStyle w:val="body-text-content"/>
+        </w:rPr>
+      </w:pPr>
+      <w:r>
+        <w:rPr>
+          <w:rStyle w:val="body-text-content"/>
+        </w:rPr>
+        <w:t>For highest security, through a UI portal only.</w:t>
+      </w:r>
+    </w:p>
+    <w:p>
+      <w:pPr>
+        <w:pStyle w:val="Normal-NoParagraphSpace"/>
+        <w:rPr>
+          <w:rStyle w:val="body-text-content"/>
+        </w:rPr>
+      </w:pPr>
+      <w:r>
+        <w:rPr>
+          <w:rStyle w:val="body-text-content"/>
+        </w:rPr>
+        <w:t>2. If the Admin have control using a UI/portal, do you want your employees to have</w:t>
+      </w:r>
+    </w:p>
+    <w:p>
+      <w:pPr>
+        <w:pStyle w:val="Normal-NoParagraphSpace"/>
+        <w:rPr>
+          <w:rStyle w:val="body-text-content"/>
+        </w:rPr>
+      </w:pPr>
+      <w:r>
+        <w:rPr>
+          <w:rStyle w:val="body-text-content"/>
+        </w:rPr>
+        <w:t>access to their own voice mail through the UI/portal also?</w:t>
+      </w:r>
+    </w:p>
+    <w:p>
+      <w:pPr>
+        <w:pStyle w:val="Response"/>
+        <w:rPr>
+          <w:rStyle w:val="body-text-content"/>
+        </w:rPr>
+      </w:pPr>
+      <w:r>
+        <w:rPr>
+          <w:rStyle w:val="body-text-content"/>
+        </w:rPr>
+        <w:t>No, regular access should be from a phone only.</w:t>
+      </w:r>
+    </w:p>
+    <w:p>
+      <w:pPr>
+        <w:pStyle w:val="Normal-NoParagraphSpace"/>
+        <w:rPr>
+          <w:rStyle w:val="body-text-content"/>
+        </w:rPr>
+      </w:pPr>
+      <w:r>
+        <w:rPr>
+          <w:rStyle w:val="body-text-content"/>
+        </w:rPr>
+        <w:t>3. Do/will your phones have a digital interface for displaying caller ID?</w:t>
+      </w:r>
+    </w:p>
+    <w:p>
+      <w:pPr>
+        <w:pStyle w:val="Response"/>
+        <w:rPr>
+          <w:rStyle w:val="body-text-content"/>
+        </w:rPr>
+      </w:pPr>
+      <w:r>
+        <w:rPr>
+          <w:rStyle w:val="body-text-content"/>
+        </w:rPr>
+        <w:t>Yes.</w:t>
+      </w:r>
+    </w:p>
+    <w:p>
+      <w:pPr>
+        <w:pStyle w:val="Normal-NoParagraphSpace"/>
+        <w:rPr>
+          <w:rStyle w:val="body-text-content"/>
+        </w:rPr>
+      </w:pPr>
+      <w:r>
+        <w:rPr>
+          <w:rStyle w:val="body-text-content"/>
+        </w:rPr>
+        <w:t>4. Will the users be expected to change their pass-code on a regular basis?</w:t>
+      </w:r>
+    </w:p>
+    <w:p>
+      <w:pPr>
+        <w:pStyle w:val="Response"/>
+        <w:rPr>
+          <w:rStyle w:val="body-text-content"/>
+        </w:rPr>
+      </w:pPr>
+      <w:r>
+        <w:rPr>
+          <w:rStyle w:val="body-text-content"/>
+        </w:rPr>
+        <w:t>Passwords should be check for poor quality and not allow at all if they</w:t>
+      </w:r>
+      <w:r>
+        <w:rPr>
+          <w:rStyle w:val="body-text-content"/>
+        </w:rPr>
+        <w:t xml:space="preserve"> </w:t>
+      </w:r>
+      <w:r>
+        <w:rPr>
+          <w:rStyle w:val="body-text-content"/>
+        </w:rPr>
+        <w:t>fail a check. After that, there is no reason to expire passwords. In fact,</w:t>
+      </w:r>
+      <w:r>
+        <w:rPr>
+          <w:rStyle w:val="body-text-content"/>
+        </w:rPr>
+        <w:t xml:space="preserve"> </w:t>
+      </w:r>
+      <w:r>
+        <w:rPr>
+          <w:rStyle w:val="body-text-content"/>
+        </w:rPr>
+        <w:t>current U.S. NIST standards recommend not expiring passwords. Yes, users</w:t>
+      </w:r>
+      <w:r>
+        <w:rPr>
+          <w:rStyle w:val="body-text-content"/>
+        </w:rPr>
+        <w:t xml:space="preserve"> </w:t>
+      </w:r>
+      <w:r>
+        <w:rPr>
+          <w:rStyle w:val="body-text-content"/>
+        </w:rPr>
+        <w:t xml:space="preserve">can select their own passwords </w:t>
+      </w:r>
+      <w:proofErr w:type="gramStart"/>
+      <w:r>
+        <w:rPr>
+          <w:rStyle w:val="body-text-content"/>
+        </w:rPr>
+        <w:t>as long as</w:t>
+      </w:r>
+      <w:proofErr w:type="gramEnd"/>
+      <w:r>
+        <w:rPr>
+          <w:rStyle w:val="body-text-content"/>
+        </w:rPr>
+        <w:t xml:space="preserve"> they pass the checks. Specific checks</w:t>
+      </w:r>
+      <w:r>
+        <w:rPr>
+          <w:rStyle w:val="body-text-content"/>
+        </w:rPr>
+        <w:t xml:space="preserve"> </w:t>
+      </w:r>
+      <w:r>
+        <w:rPr>
+          <w:rStyle w:val="body-text-content"/>
+        </w:rPr>
+        <w:t>are likely to change over time, so these must be updatable without recompiling</w:t>
+      </w:r>
+      <w:r>
+        <w:rPr>
+          <w:rStyle w:val="body-text-content"/>
+        </w:rPr>
+        <w:t xml:space="preserve"> </w:t>
+      </w:r>
+      <w:r>
+        <w:rPr>
+          <w:rStyle w:val="body-text-content"/>
+        </w:rPr>
+        <w:t>the system.</w:t>
+      </w:r>
+    </w:p>
+    <w:p>
+      <w:pPr>
+        <w:pStyle w:val="Normal-NoParagraphSpace"/>
+        <w:rPr>
+          <w:rStyle w:val="body-text-content"/>
+        </w:rPr>
+      </w:pPr>
+      <w:r>
+        <w:rPr>
+          <w:rStyle w:val="body-text-content"/>
+        </w:rPr>
+        <w:t>5. What level of security are you requiring?</w:t>
+      </w:r>
+    </w:p>
+    <w:p>
+      <w:pPr>
+        <w:pStyle w:val="Response"/>
+        <w:rPr>
+          <w:rStyle w:val="body-text-content"/>
+        </w:rPr>
+      </w:pPr>
+      <w:r>
+        <w:rPr>
+          <w:rStyle w:val="body-text-content"/>
+        </w:rPr>
+        <w:t>The messages should be protected to the full extent required by law.</w:t>
+      </w:r>
+      <w:r>
+        <w:rPr>
+          <w:rStyle w:val="body-text-content"/>
+        </w:rPr>
+        <w:t xml:space="preserve"> </w:t>
+      </w:r>
+      <w:r>
+        <w:rPr>
+          <w:rStyle w:val="body-text-content"/>
+        </w:rPr>
+        <w:t>We need to meet U.S. and state law on this.</w:t>
+      </w:r>
+    </w:p>
+    <w:p>
+      <w:pPr>
+        <w:pStyle w:val="Normal-NoParagraphSpace"/>
+        <w:rPr>
+          <w:rStyle w:val="body-text-content"/>
+        </w:rPr>
+      </w:pPr>
+      <w:r>
+        <w:rPr>
+          <w:rStyle w:val="body-text-content"/>
+        </w:rPr>
+        <w:t>6. Will the default greeting message need to be in a language other than English?</w:t>
+      </w:r>
+    </w:p>
+    <w:p>
+      <w:pPr>
+        <w:pStyle w:val="Response"/>
+        <w:rPr>
+          <w:rStyle w:val="body-text-content"/>
+        </w:rPr>
+      </w:pPr>
+      <w:r>
+        <w:rPr>
+          <w:rStyle w:val="body-text-content"/>
+        </w:rPr>
+        <w:t>Good question! But this location of Example Corp. is only local, and</w:t>
+      </w:r>
+      <w:r>
+        <w:rPr>
+          <w:rStyle w:val="body-text-content"/>
+        </w:rPr>
+        <w:t xml:space="preserve"> </w:t>
+      </w:r>
+      <w:r>
+        <w:rPr>
+          <w:rStyle w:val="body-text-content"/>
+        </w:rPr>
+        <w:t>English only is fine. Out of curiosity, what would be the cost</w:t>
+      </w:r>
+      <w:r>
+        <w:rPr>
+          <w:rStyle w:val="body-text-content"/>
+        </w:rPr>
+        <w:t xml:space="preserve"> </w:t>
+      </w:r>
+      <w:r>
+        <w:rPr>
+          <w:rStyle w:val="body-text-content"/>
+        </w:rPr>
+        <w:t>of having one or two additional languages available?</w:t>
+      </w:r>
+    </w:p>
+    <w:p>
+      <w:pPr>
+        <w:pStyle w:val="Normal-NoParagraphSpace"/>
+        <w:rPr>
+          <w:rStyle w:val="body-text-content"/>
+        </w:rPr>
+      </w:pPr>
+      <w:r>
+        <w:rPr>
+          <w:rStyle w:val="body-text-content"/>
+        </w:rPr>
+        <w:t>7. What kind of options do you want the callers to have?</w:t>
+      </w:r>
+    </w:p>
+    <w:p>
+      <w:pPr>
+        <w:pStyle w:val="Normal-NoParagraphSpace"/>
+        <w:rPr>
+          <w:rStyle w:val="body-text-content"/>
+        </w:rPr>
+      </w:pPr>
+      <w:r>
+        <w:rPr>
+          <w:rStyle w:val="body-text-content"/>
+        </w:rPr>
+        <w:t>a) ability to play-back the message they left</w:t>
+      </w:r>
+    </w:p>
+    <w:p>
+      <w:pPr>
+        <w:pStyle w:val="Normal-NoParagraphSpace"/>
+        <w:rPr>
+          <w:rStyle w:val="body-text-content"/>
+        </w:rPr>
+      </w:pPr>
+      <w:r>
+        <w:rPr>
+          <w:rStyle w:val="body-text-content"/>
+        </w:rPr>
+        <w:t>b) ability to re-record a message</w:t>
+      </w:r>
+    </w:p>
+    <w:p>
+      <w:pPr>
+        <w:pStyle w:val="Normal-NoParagraphSpace"/>
+        <w:rPr>
+          <w:rStyle w:val="body-text-content"/>
+        </w:rPr>
+      </w:pPr>
+      <w:r>
+        <w:rPr>
+          <w:rStyle w:val="body-text-content"/>
+        </w:rPr>
+        <w:t>c) ability to delete and end call without leaving a message</w:t>
+      </w:r>
+    </w:p>
+    <w:p>
+      <w:pPr>
+        <w:pStyle w:val="Normal-NoParagraphSpace"/>
+        <w:rPr>
+          <w:rStyle w:val="body-text-content"/>
+        </w:rPr>
+      </w:pPr>
+      <w:r>
+        <w:rPr>
+          <w:rStyle w:val="body-text-content"/>
+        </w:rPr>
+        <w:t>d) ability to input another extension to be re-directed to another voice mail</w:t>
+      </w:r>
+    </w:p>
+    <w:p>
+      <w:pPr>
+        <w:pStyle w:val="Normal-NoParagraphSpace"/>
+        <w:rPr>
+          <w:rStyle w:val="body-text-content"/>
+        </w:rPr>
+      </w:pPr>
+      <w:r>
+        <w:rPr>
+          <w:rStyle w:val="body-text-content"/>
+        </w:rPr>
+        <w:t>e) ability to send a text message (then re-directed and emailed to employee)</w:t>
+      </w:r>
+    </w:p>
+    <w:p>
+      <w:pPr>
+        <w:pStyle w:val="Normal-NoParagraphSpace"/>
+        <w:rPr>
+          <w:rStyle w:val="body-text-content"/>
+        </w:rPr>
+      </w:pPr>
+      <w:r>
+        <w:rPr>
+          <w:rStyle w:val="body-text-content"/>
+        </w:rPr>
+        <w:t>f) ability to use Teletype for the hearing impaired</w:t>
+      </w:r>
+    </w:p>
+    <w:p>
+      <w:pPr>
+        <w:pStyle w:val="Response"/>
+        <w:rPr>
+          <w:rStyle w:val="body-text-content"/>
+        </w:rPr>
+      </w:pPr>
+      <w:r>
+        <w:rPr>
+          <w:rStyle w:val="body-text-content"/>
+        </w:rPr>
+        <w:t xml:space="preserve">All </w:t>
+      </w:r>
+      <w:proofErr w:type="gramStart"/>
+      <w:r>
+        <w:rPr>
+          <w:rStyle w:val="body-text-content"/>
+        </w:rPr>
+        <w:t>those sound</w:t>
+      </w:r>
+      <w:proofErr w:type="gramEnd"/>
+      <w:r>
+        <w:rPr>
+          <w:rStyle w:val="body-text-content"/>
+        </w:rPr>
+        <w:t xml:space="preserve"> worth-while. Please make a proposes which includes</w:t>
+      </w:r>
+      <w:r>
+        <w:rPr>
+          <w:rStyle w:val="body-text-content"/>
+        </w:rPr>
+        <w:t xml:space="preserve"> prices for these options.</w:t>
+      </w:r>
+    </w:p>
+    <w:p>
+      <w:pPr>
+        <w:pStyle w:val="Normal-NoParagraphSpace"/>
+        <w:rPr>
+          <w:rStyle w:val="body-text-content"/>
+        </w:rPr>
+      </w:pPr>
+      <w:r>
+        <w:rPr>
+          <w:rStyle w:val="body-text-content"/>
+        </w:rPr>
+        <w:t>8. How long do you wish to archive voice mails?</w:t>
+      </w:r>
+    </w:p>
+    <w:p>
+      <w:pPr>
+        <w:pStyle w:val="Response"/>
+        <w:tabs>
+          <w:tab w:val="left" w:pos="7462"/>
+        </w:tabs>
+        <w:rPr>
+          <w:rStyle w:val="body-text-content"/>
+        </w:rPr>
+      </w:pPr>
+      <w:r>
+        <w:rPr>
+          <w:rStyle w:val="body-text-content"/>
+        </w:rPr>
+        <w:t>We have deferred this question to our attorney, since we are unsure of</w:t>
+      </w:r>
+      <w:r>
+        <w:rPr>
+          <w:rStyle w:val="body-text-content"/>
+        </w:rPr>
+        <w:t xml:space="preserve"> </w:t>
+      </w:r>
+      <w:r>
+        <w:rPr>
+          <w:rStyle w:val="body-text-content"/>
+        </w:rPr>
+        <w:t>the legal requirements. For now, assume all messages must be archived,</w:t>
+      </w:r>
+      <w:r>
+        <w:rPr>
+          <w:rStyle w:val="body-text-content"/>
+        </w:rPr>
+        <w:t xml:space="preserve"> </w:t>
+      </w:r>
+      <w:r>
+        <w:rPr>
+          <w:rStyle w:val="body-text-content"/>
+        </w:rPr>
+        <w:t xml:space="preserve">even if deleted, for a </w:t>
+      </w:r>
+      <w:proofErr w:type="gramStart"/>
+      <w:r>
+        <w:rPr>
+          <w:rStyle w:val="body-text-content"/>
+        </w:rPr>
+        <w:t>period of time</w:t>
+      </w:r>
+      <w:proofErr w:type="gramEnd"/>
+      <w:r>
+        <w:rPr>
+          <w:rStyle w:val="body-text-content"/>
+        </w:rPr>
+        <w:t xml:space="preserve"> determined by the administrator.</w:t>
+      </w:r>
+      <w:r>
+        <w:rPr>
+          <w:rStyle w:val="body-text-content"/>
+        </w:rPr>
+        <w:t xml:space="preserve"> </w:t>
+      </w:r>
+    </w:p>
+    <w:p>
+      <w:pPr>
+        <w:pStyle w:val="Normal-NoParagraphSpace"/>
+        <w:rPr>
+          <w:rStyle w:val="body-text-content"/>
+        </w:rPr>
+      </w:pPr>
+      <w:r>
+        <w:rPr>
+          <w:rStyle w:val="body-text-content"/>
+        </w:rPr>
+        <w:t xml:space="preserve">9. What is the maximum </w:t>
+      </w:r>
+      <w:proofErr w:type="gramStart"/>
+      <w:r>
+        <w:rPr>
+          <w:rStyle w:val="body-text-content"/>
+        </w:rPr>
+        <w:t>amount</w:t>
+      </w:r>
+      <w:proofErr w:type="gramEnd"/>
+      <w:r>
+        <w:rPr>
+          <w:rStyle w:val="body-text-content"/>
+        </w:rPr>
+        <w:t xml:space="preserve"> of messages that can be saved per user?</w:t>
+      </w:r>
+    </w:p>
+    <w:p>
+      <w:pPr>
+        <w:pStyle w:val="Response"/>
+        <w:rPr>
+          <w:rStyle w:val="body-text-content"/>
+        </w:rPr>
+      </w:pPr>
+      <w:r>
+        <w:rPr>
+          <w:rStyle w:val="body-text-content"/>
+        </w:rPr>
+        <w:t>In a user's inbox, 30-50 should be fine. If it makes a difference in</w:t>
+      </w:r>
+      <w:r>
+        <w:rPr>
+          <w:rStyle w:val="body-text-content"/>
+        </w:rPr>
+        <w:t xml:space="preserve"> </w:t>
+      </w:r>
+      <w:r>
+        <w:rPr>
+          <w:rStyle w:val="body-text-content"/>
+        </w:rPr>
+        <w:t>your price, we could live with fewer.</w:t>
+      </w:r>
+      <w:r>
+        <w:rPr>
+          <w:rStyle w:val="body-text-content"/>
+        </w:rPr>
+        <w:t xml:space="preserve">  </w:t>
+      </w:r>
+      <w:r>
+        <w:rPr>
+          <w:rStyle w:val="body-text-content"/>
+        </w:rPr>
+        <w:t>Additionally, messages need to be archived. Storage will be needed.</w:t>
+      </w:r>
+      <w:r>
+        <w:rPr>
+          <w:rStyle w:val="body-text-content"/>
+        </w:rPr>
+        <w:t xml:space="preserve"> </w:t>
+      </w:r>
+      <w:r>
+        <w:rPr>
+          <w:rStyle w:val="body-text-content"/>
+        </w:rPr>
+        <w:t>Our support team estimates out employees receive an average of 0-3 messages a</w:t>
+      </w:r>
+      <w:r>
+        <w:rPr>
+          <w:rStyle w:val="body-text-content"/>
+        </w:rPr>
+        <w:t xml:space="preserve"> </w:t>
+      </w:r>
+      <w:r>
+        <w:rPr>
+          <w:rStyle w:val="body-text-content"/>
+        </w:rPr>
+        <w:t>day. Legal requirements will dictate the retention period, so assuming</w:t>
+      </w:r>
+      <w:r>
+        <w:rPr>
+          <w:rStyle w:val="body-text-content"/>
+        </w:rPr>
+        <w:t xml:space="preserve"> </w:t>
+      </w:r>
+      <w:r>
+        <w:rPr>
+          <w:rStyle w:val="body-text-content"/>
+        </w:rPr>
+        <w:t>a year retention with no deletions, about 1,000 message per person.</w:t>
+      </w:r>
+      <w:r>
+        <w:rPr>
+          <w:rStyle w:val="body-text-content"/>
+        </w:rPr>
+        <w:t xml:space="preserve"> </w:t>
+      </w:r>
+    </w:p>
+    <w:p>
+      <w:pPr>
+        <w:pStyle w:val="Normal-NoParagraphSpace"/>
+        <w:rPr>
+          <w:rStyle w:val="body-text-content"/>
+        </w:rPr>
+      </w:pPr>
+    </w:p>
+    <w:p>
+      <w:pPr>
+        <w:pStyle w:val="Normal-NoParagraphSpace"/>
+        <w:rPr>
+          <w:rStyle w:val="body-text-content"/>
+        </w:rPr>
+      </w:pPr>
+      <w:r>
+        <w:rPr>
+          <w:rStyle w:val="body-text-content"/>
+        </w:rPr>
+        <w:t>Thank you for your input.</w:t>
+      </w:r>
+    </w:p>
+    <w:p>
+      <w:pPr>
+        <w:pStyle w:val="Normal-NoParagraphSpace"/>
+        <w:rPr>
+          <w:rStyle w:val="body-text-content"/>
+        </w:rPr>
+      </w:pPr>
+      <w:r>
+        <w:rPr>
+          <w:rStyle w:val="body-text-content"/>
+        </w:rPr>
+        <w:t>Sincerely,</w:t>
+      </w:r>
+    </w:p>
+    <w:p>
+      <w:pPr>
+        <w:pStyle w:val="Normal-NoParagraphSpace"/>
+        <w:rPr>
+          <w:rStyle w:val="body-text-content"/>
+        </w:rPr>
+      </w:pPr>
+      <w:r>
+        <w:rPr>
+          <w:rStyle w:val="body-text-content"/>
+        </w:rPr>
+        <w:t>Sharon Tender</w:t>
+      </w:r>
+    </w:p>
+    <w:p>
+      <w:pPr>
+        <w:pStyle w:val="Normal-NoParagraphSpace"/>
+        <w:rPr>
+          <w:rStyle w:val="body-text-content"/>
+        </w:rPr>
+      </w:pPr>
+      <w:r>
+        <w:rPr>
+          <w:rStyle w:val="body-text-content"/>
+        </w:rPr>
+        <w:br/>
+        <w:t>Thank you for your interest. We look forward to receiving your</w:t>
+      </w:r>
+      <w:r>
+        <w:rPr>
+          <w:rStyle w:val="body-text-content"/>
+        </w:rPr>
+        <w:br/>
+        <w:t>proposal.</w:t>
+      </w:r>
+      <w:r>
+        <w:rPr>
+          <w:rStyle w:val="body-text-content"/>
+        </w:rPr>
+        <w:br/>
+      </w:r>
+      <w:r>
+        <w:rPr>
+          <w:rStyle w:val="body-text-content"/>
+        </w:rPr>
+        <w:br/>
+        <w:t>--</w:t>
+      </w:r>
+      <w:r>
+        <w:rPr>
+          <w:rStyle w:val="body-text-content"/>
+        </w:rPr>
+        <w:br/>
+        <w:t>Wayne Pollock, VP marketing</w:t>
+      </w:r>
+      <w:r>
+        <w:rPr>
+          <w:rStyle w:val="body-text-content"/>
+        </w:rPr>
+        <w:br/>
+        <w:t>Example Corp.</w:t>
+      </w:r>
+      <w:r>
+        <w:rPr>
+          <w:rStyle w:val="body-text-content"/>
+        </w:rPr>
+        <w:br/>
+        <w:t>Tampa Florida USA</w:t>
+      </w:r>
+      <w:r>
+        <w:rPr>
+          <w:rStyle w:val="body-text-content"/>
+        </w:rPr>
+        <w:br/>
       </w:r>
     </w:p>
     <w:p/>
@@ -4558,7 +5481,7 @@
                             <w:fldChar w:fldCharType="separate"/>
                           </w:r>
                           <w:r>
-                            <w:t>1</w:t>
+                            <w:t>3</w:t>
                           </w:r>
                           <w:r>
                             <w:fldChar w:fldCharType="end"/>
@@ -4607,7 +5530,7 @@
                       <w:fldChar w:fldCharType="separate"/>
                     </w:r>
                     <w:r>
-                      <w:t>1</w:t>
+                      <w:t>3</w:t>
                     </w:r>
                     <w:r>
                       <w:fldChar w:fldCharType="end"/>
@@ -5020,6 +5943,7 @@
     <w:lsdException w:name="HTML Sample" w:semiHidden="1" w:unhideWhenUsed="1"/>
     <w:lsdException w:name="HTML Typewriter" w:semiHidden="1" w:unhideWhenUsed="1"/>
     <w:lsdException w:name="HTML Variable" w:semiHidden="1" w:unhideWhenUsed="1"/>
+    <w:lsdException w:name="Normal Table" w:semiHidden="1" w:unhideWhenUsed="1"/>
     <w:lsdException w:name="annotation subject" w:semiHidden="1" w:unhideWhenUsed="1"/>
     <w:lsdException w:name="No List" w:semiHidden="1" w:unhideWhenUsed="1"/>
     <w:lsdException w:name="Outline List 1" w:semiHidden="1" w:unhideWhenUsed="1"/>
@@ -5064,6 +5988,7 @@
     <w:lsdException w:name="Table Professional" w:semiHidden="1" w:unhideWhenUsed="1"/>
     <w:lsdException w:name="Table Subtle 1" w:semiHidden="1" w:unhideWhenUsed="1"/>
     <w:lsdException w:name="Table Subtle 2" w:semiHidden="1" w:unhideWhenUsed="1"/>
+    <w:lsdException w:name="Table Web 1" w:semiHidden="1" w:unhideWhenUsed="1"/>
     <w:lsdException w:name="Table Web 2" w:semiHidden="1" w:unhideWhenUsed="1"/>
     <w:lsdException w:name="Table Web 3" w:semiHidden="1" w:unhideWhenUsed="1"/>
     <w:lsdException w:name="Balloon Text" w:semiHidden="1" w:unhideWhenUsed="1"/>
@@ -5941,6 +6866,33 @@
     <w:uiPriority w:val="1"/>
     <w:rsid w:val="008B66AE"/>
   </w:style>
+  <w:style w:type="character" w:customStyle="1" w:styleId="body-text-content">
+    <w:name w:val="body-text-content"/>
+    <w:basedOn w:val="DefaultParagraphFont"/>
+    <w:rsid w:val="004915A2"/>
+  </w:style>
+  <w:style w:type="paragraph" w:customStyle="1" w:styleId="Normal-NoParagraphSpace">
+    <w:name w:val="Normal-No Paragraph Space"/>
+    <w:basedOn w:val="Normal"/>
+    <w:qFormat/>
+    <w:rsid w:val="004915A2"/>
+    <w:pPr>
+      <w:spacing w:after="120" w:line="240" w:lineRule="auto"/>
+      <w:contextualSpacing/>
+    </w:pPr>
+  </w:style>
+  <w:style w:type="paragraph" w:customStyle="1" w:styleId="Response">
+    <w:name w:val="Response"/>
+    <w:basedOn w:val="Normal-NoParagraphSpace"/>
+    <w:qFormat/>
+    <w:rsid w:val="004915A2"/>
+    <w:pPr>
+      <w:ind w:left="720"/>
+    </w:pPr>
+    <w:rPr>
+      <w:color w:val="648C30" w:themeColor="accent2" w:themeShade="BF"/>
+    </w:rPr>
+  </w:style>
 </w:styles>
 </file>
 
@@ -6120,7 +7072,7 @@
     <w:charset w:val="00"/>
     <w:family w:val="swiss"/>
     <w:pitch w:val="variable"/>
-    <w:sig w:usb0="E10002FF" w:usb1="4000ACFF" w:usb2="00000009" w:usb3="00000000" w:csb0="0000019F" w:csb1="00000000"/>
+    <w:sig w:usb0="E1002AFF" w:usb1="4000ACFF" w:usb2="00000009" w:usb3="00000000" w:csb0="000001FF" w:csb1="00000000"/>
   </w:font>
 </w:fonts>
 </file>
@@ -6141,7 +7093,9 @@
   <w:rsids>
     <w:rsidRoot w:val="00F95483"/>
     <w:rsid w:val="00077D44"/>
+    <w:rsid w:val="00742327"/>
     <w:rsid w:val="00F95483"/>
+    <w:rsid w:val="00F97439"/>
   </w:rsids>
   <m:mathPr>
     <m:mathFont m:val="Cambria Math"/>
@@ -6890,15 +7844,6 @@
 </file>
 
 <file path=customXml/item1.xml><?xml version="1.0" encoding="utf-8"?>
-<?mso-contentType ?>
-<FormTemplates xmlns="http://schemas.microsoft.com/sharepoint/v3/contenttype/forms">
-  <Display>DocumentLibraryForm</Display>
-  <Edit>AssetEditForm</Edit>
-  <New>DocumentLibraryForm</New>
-</FormTemplates>
-</file>
-
-<file path=customXml/item2.xml><?xml version="1.0" encoding="utf-8"?>
 <CoverPageProperties xmlns="http://schemas.microsoft.com/office/2006/coverPageProps">
   <PublishDate/>
   <Abstract>RFP #1074-2 Voice Mail System</Abstract>
@@ -6909,11 +7854,28 @@
 </CoverPageProperties>
 </file>
 
+<file path=customXml/item2.xml><?xml version="1.0" encoding="utf-8"?>
+<?mso-contentType ?>
+<FormTemplates xmlns="http://schemas.microsoft.com/sharepoint/v3/contenttype/forms">
+  <Display>DocumentLibraryForm</Display>
+  <Edit>AssetEditForm</Edit>
+  <New>DocumentLibraryForm</New>
+</FormTemplates>
+</file>
+
 <file path=customXml/item3.xml><?xml version="1.0" encoding="utf-8"?>
 <b:Sources xmlns:b="http://schemas.openxmlformats.org/officeDocument/2006/bibliography" SelectedStyle="\apasixtheditionofficeonline.xsl" StyleName="APA" Version="6"/>
 </file>
 
 <file path=customXml/itemProps1.xml><?xml version="1.0" encoding="utf-8"?>
+<ds:datastoreItem xmlns:ds="http://schemas.openxmlformats.org/officeDocument/2006/customXml" ds:itemID="{55AF091B-3C7A-41E3-B477-F2FDAA23CFDA}">
+  <ds:schemaRefs>
+    <ds:schemaRef ds:uri="http://schemas.microsoft.com/office/2006/coverPageProps"/>
+  </ds:schemaRefs>
+</ds:datastoreItem>
+</file>
+
+<file path=customXml/itemProps2.xml><?xml version="1.0" encoding="utf-8"?>
 <ds:datastoreItem xmlns:ds="http://schemas.openxmlformats.org/officeDocument/2006/customXml" ds:itemID="{DE60E510-BD16-4B02-823E-57408283B450}">
   <ds:schemaRefs>
     <ds:schemaRef ds:uri="http://schemas.microsoft.com/sharepoint/v3/contenttype/forms"/>
@@ -6921,16 +7883,8 @@
 </ds:datastoreItem>
 </file>
 
-<file path=customXml/itemProps2.xml><?xml version="1.0" encoding="utf-8"?>
-<ds:datastoreItem xmlns:ds="http://schemas.openxmlformats.org/officeDocument/2006/customXml" ds:itemID="{55AF091B-3C7A-41E3-B477-F2FDAA23CFDA}">
-  <ds:schemaRefs>
-    <ds:schemaRef ds:uri="http://schemas.microsoft.com/office/2006/coverPageProps"/>
-  </ds:schemaRefs>
-</ds:datastoreItem>
-</file>
-
 <file path=customXml/itemProps3.xml><?xml version="1.0" encoding="utf-8"?>
-<ds:datastoreItem xmlns:ds="http://schemas.openxmlformats.org/officeDocument/2006/customXml" ds:itemID="{E3BBF942-7DD3-44BF-9AA8-08B68B9572FD}">
+<ds:datastoreItem xmlns:ds="http://schemas.openxmlformats.org/officeDocument/2006/customXml" ds:itemID="{DAD0E87F-DCDB-4CEA-BEC6-0C5D21322A5F}">
   <ds:schemaRefs>
     <ds:schemaRef ds:uri="http://schemas.openxmlformats.org/officeDocument/2006/bibliography"/>
   </ds:schemaRefs>

</xml_diff>

<commit_message>
Updated Proposal with use-case scenerios
</commit_message>
<xml_diff>
--- a/VoiceMailProposal.docx
+++ b/VoiceMailProposal.docx
@@ -212,7 +212,6 @@
           <w:dataBinding w:prefixMappings="xmlns:ns0='http://purl.org/dc/elements/1.1/' xmlns:ns1='http://schemas.openxmlformats.org/package/2006/metadata/core-properties' " w:xpath="/ns1:coreProperties[1]/ns1:contentStatus[1]" w:storeItemID="{6C3C8BC8-F283-45AE-878A-BAB7291924A1}"/>
           <w:text/>
         </w:sdtPr>
-        <w:sdtEndPr/>
         <w:sdtContent>
           <w:r>
             <w:t>Example Corporation</w:t>
@@ -269,7 +268,6 @@
           <w:docPartUnique/>
         </w:docPartObj>
       </w:sdtPr>
-      <w:sdtEndPr/>
       <w:sdtContent>
         <w:p>
           <w:r>
@@ -618,7 +616,6 @@
                                   <w:dataBinding w:prefixMappings="xmlns:ns0='http://purl.org/dc/elements/1.1/' xmlns:ns1='http://schemas.openxmlformats.org/package/2006/metadata/core-properties' " w:xpath="/ns1:coreProperties[1]/ns0:creator[1]" w:storeItemID="{6C3C8BC8-F283-45AE-878A-BAB7291924A1}"/>
                                   <w:text/>
                                 </w:sdtPr>
-                                <w:sdtEndPr/>
                                 <w:sdtContent>
                                   <w:p>
                                     <w:pPr>
@@ -660,7 +657,6 @@
                                     <w:dataBinding w:prefixMappings="xmlns:ns0='http://schemas.microsoft.com/office/2006/coverPageProps' " w:xpath="/ns0:CoverPageProperties[1]/ns0:CompanyEmail[1]" w:storeItemID="{55AF091B-3C7A-41E3-B477-F2FDAA23CFDA}"/>
                                     <w:text/>
                                   </w:sdtPr>
-                                  <w:sdtEndPr/>
                                   <w:sdtContent>
                                     <w:r>
                                       <w:rPr>
@@ -713,7 +709,6 @@
                             <w:dataBinding w:prefixMappings="xmlns:ns0='http://purl.org/dc/elements/1.1/' xmlns:ns1='http://schemas.openxmlformats.org/package/2006/metadata/core-properties' " w:xpath="/ns1:coreProperties[1]/ns0:creator[1]" w:storeItemID="{6C3C8BC8-F283-45AE-878A-BAB7291924A1}"/>
                             <w:text/>
                           </w:sdtPr>
-                          <w:sdtEndPr/>
                           <w:sdtContent>
                             <w:p>
                               <w:pPr>
@@ -755,7 +750,6 @@
                               <w:dataBinding w:prefixMappings="xmlns:ns0='http://schemas.microsoft.com/office/2006/coverPageProps' " w:xpath="/ns0:CoverPageProperties[1]/ns0:CompanyEmail[1]" w:storeItemID="{55AF091B-3C7A-41E3-B477-F2FDAA23CFDA}"/>
                               <w:text/>
                             </w:sdtPr>
-                            <w:sdtEndPr/>
                             <w:sdtContent>
                               <w:r>
                                 <w:rPr>
@@ -868,11 +862,6 @@
                                   <w:dataBinding w:prefixMappings="xmlns:ns0='http://schemas.microsoft.com/office/2006/coverPageProps' " w:xpath="/ns0:CoverPageProperties[1]/ns0:Abstract[1]" w:storeItemID="{55AF091B-3C7A-41E3-B477-F2FDAA23CFDA}"/>
                                   <w:text w:multiLine="1"/>
                                 </w:sdtPr>
-                                <w:sdtEndPr>
-                                  <w:rPr>
-                                    <w:rStyle w:val="Heading2Char"/>
-                                  </w:rPr>
-                                </w:sdtEndPr>
                                 <w:sdtContent>
                                   <w:p>
                                     <w:pPr>
@@ -946,11 +935,6 @@
                             <w:dataBinding w:prefixMappings="xmlns:ns0='http://schemas.microsoft.com/office/2006/coverPageProps' " w:xpath="/ns0:CoverPageProperties[1]/ns0:Abstract[1]" w:storeItemID="{55AF091B-3C7A-41E3-B477-F2FDAA23CFDA}"/>
                             <w:text w:multiLine="1"/>
                           </w:sdtPr>
-                          <w:sdtEndPr>
-                            <w:rPr>
-                              <w:rStyle w:val="Heading2Char"/>
-                            </w:rPr>
-                          </w:sdtEndPr>
                           <w:sdtContent>
                             <w:p>
                               <w:pPr>
@@ -1066,7 +1050,6 @@
                                     <w:dataBinding w:prefixMappings="xmlns:ns0='http://purl.org/dc/elements/1.1/' xmlns:ns1='http://schemas.openxmlformats.org/package/2006/metadata/core-properties' " w:xpath="/ns1:coreProperties[1]/ns0:title[1]" w:storeItemID="{6C3C8BC8-F283-45AE-878A-BAB7291924A1}"/>
                                     <w:text w:multiLine="1"/>
                                   </w:sdtPr>
-                                  <w:sdtEndPr/>
                                   <w:sdtContent>
                                     <w:r>
                                       <w:rPr>
@@ -1094,7 +1077,6 @@
                                   <w:dataBinding w:prefixMappings="xmlns:ns0='http://purl.org/dc/elements/1.1/' xmlns:ns1='http://schemas.openxmlformats.org/package/2006/metadata/core-properties' " w:xpath="/ns1:coreProperties[1]/ns0:subject[1]" w:storeItemID="{6C3C8BC8-F283-45AE-878A-BAB7291924A1}"/>
                                   <w:text/>
                                 </w:sdtPr>
-                                <w:sdtEndPr/>
                                 <w:sdtContent>
                                   <w:p>
                                     <w:pPr>
@@ -1165,7 +1147,6 @@
                               <w:dataBinding w:prefixMappings="xmlns:ns0='http://purl.org/dc/elements/1.1/' xmlns:ns1='http://schemas.openxmlformats.org/package/2006/metadata/core-properties' " w:xpath="/ns1:coreProperties[1]/ns0:title[1]" w:storeItemID="{6C3C8BC8-F283-45AE-878A-BAB7291924A1}"/>
                               <w:text w:multiLine="1"/>
                             </w:sdtPr>
-                            <w:sdtEndPr/>
                             <w:sdtContent>
                               <w:r>
                                 <w:rPr>
@@ -1193,7 +1174,6 @@
                             <w:dataBinding w:prefixMappings="xmlns:ns0='http://purl.org/dc/elements/1.1/' xmlns:ns1='http://schemas.openxmlformats.org/package/2006/metadata/core-properties' " w:xpath="/ns1:coreProperties[1]/ns0:subject[1]" w:storeItemID="{6C3C8BC8-F283-45AE-878A-BAB7291924A1}"/>
                             <w:text/>
                           </w:sdtPr>
-                          <w:sdtEndPr/>
                           <w:sdtContent>
                             <w:p>
                               <w:pPr>
@@ -1255,7 +1235,6 @@
           <w:dataBinding w:prefixMappings="xmlns:ns0='http://schemas.openxmlformats.org/officeDocument/2006/extended-properties' " w:xpath="/ns0:Properties[1]/ns0:Company[1]" w:storeItemID="{6668398D-A668-4E3E-A5EB-62B293D839F1}"/>
           <w:text/>
         </w:sdtPr>
-        <w:sdtEndPr/>
         <w:sdtContent>
           <w:r>
             <w:t>The A-Team</w:t>
@@ -1502,7 +1481,6 @@
           <w:dataBinding w:prefixMappings="xmlns:ns0='http://schemas.openxmlformats.org/officeDocument/2006/extended-properties' " w:xpath="/ns0:Properties[1]/ns0:Company[1]" w:storeItemID="{6668398D-A668-4E3E-A5EB-62B293D839F1}"/>
           <w:text/>
         </w:sdtPr>
-        <w:sdtEndPr/>
         <w:sdtContent>
           <w:r>
             <w:t>The A-Team</w:t>
@@ -1535,7 +1513,6 @@
           <w:dataBinding w:prefixMappings="xmlns:ns0='http://purl.org/dc/elements/1.1/' xmlns:ns1='http://schemas.openxmlformats.org/package/2006/metadata/core-properties' " w:xpath="/ns1:coreProperties[1]/ns1:contentStatus[1]" w:storeItemID="{6C3C8BC8-F283-45AE-878A-BAB7291924A1}"/>
           <w:text/>
         </w:sdtPr>
-        <w:sdtEndPr/>
         <w:sdtContent>
           <w:r>
             <w:t>Example Corp</w:t>
@@ -1578,6 +1555,15 @@
       <w:r>
         <w:t>Develop a voice mail system with the following capabilities:</w:t>
       </w:r>
+      <w:r>
+        <w:t xml:space="preserve"> </w:t>
+      </w:r>
+      <w:r>
+        <w:rPr>
+          <w:i/>
+        </w:rPr>
+        <w:t>See Appendix A for Use-Case Scenarios.</w:t>
+      </w:r>
     </w:p>
     <w:p>
       <w:pPr>
@@ -1707,12 +1693,7 @@
         </w:numPr>
       </w:pPr>
       <w:r>
-        <w:t>One UI/</w:t>
-      </w:r>
-      <w:bookmarkStart w:id="0" w:name="_GoBack"/>
-      <w:bookmarkEnd w:id="0"/>
-      <w:r>
-        <w:t>Portal</w:t>
+        <w:t>One UI/Portal</w:t>
       </w:r>
     </w:p>
     <w:p>
@@ -1889,6 +1870,9 @@
       <w:r>
         <w:t>.</w:t>
       </w:r>
+      <w:r>
+        <w:t xml:space="preserve"> </w:t>
+      </w:r>
     </w:p>
     <w:p>
       <w:pPr>
@@ -2410,19 +2394,7 @@
         <w:pStyle w:val="ListBullet"/>
       </w:pPr>
       <w:r>
-        <w:t>Based o</w:t>
-      </w:r>
-      <w:r>
-        <w:t xml:space="preserve">n &lt; 45,000 </w:t>
-      </w:r>
-      <w:r>
-        <w:t>MB</w:t>
-      </w:r>
-      <w:r>
-        <w:t xml:space="preserve"> of transfer data</w:t>
-      </w:r>
-      <w:r>
-        <w:t xml:space="preserve"> per hour</w:t>
+        <w:t>Based on &lt; 45,000 MB of transfer data per hour</w:t>
       </w:r>
     </w:p>
     <w:p>
@@ -2972,64 +2944,17 @@
     <w:p>
       <w:pPr>
         <w:pStyle w:val="Heading2"/>
-        <w:rPr>
-          <w:color w:val="FF0000"/>
-        </w:rPr>
-      </w:pPr>
-      <w:r>
-        <w:rPr>
-          <w:color w:val="FF0000"/>
-        </w:rPr>
+      </w:pPr>
+      <w:r>
         <w:t>Supplied Material</w:t>
       </w:r>
     </w:p>
     <w:p>
-      <w:pPr>
-        <w:rPr>
-          <w:color w:val="FF0000"/>
-        </w:rPr>
-      </w:pPr>
-      <w:r>
-        <w:rPr>
-          <w:color w:val="FF0000"/>
-        </w:rPr>
-        <w:t xml:space="preserve">The following materials are to be supplied by </w:t>
+      <w:r>
+        <w:t xml:space="preserve">For </w:t>
       </w:r>
       <w:sdt>
         <w:sdtPr>
-          <w:rPr>
-            <w:color w:val="FF0000"/>
-          </w:rPr>
-          <w:alias w:val="Client Name"/>
-          <w:tag w:val=""/>
-          <w:id w:val="682790320"/>
-          <w:placeholder>
-            <w:docPart w:val="288E3B577EF44393BA663400612BC062"/>
-          </w:placeholder>
-          <w:dataBinding w:prefixMappings="xmlns:ns0='http://purl.org/dc/elements/1.1/' xmlns:ns1='http://schemas.openxmlformats.org/package/2006/metadata/core-properties' " w:xpath="/ns1:coreProperties[1]/ns1:contentStatus[1]" w:storeItemID="{6C3C8BC8-F283-45AE-878A-BAB7291924A1}"/>
-          <w:text/>
-        </w:sdtPr>
-        <w:sdtEndPr/>
-        <w:sdtContent>
-          <w:r>
-            <w:rPr>
-              <w:color w:val="FF0000"/>
-            </w:rPr>
-            <w:t>Example Corporation</w:t>
-          </w:r>
-        </w:sdtContent>
-      </w:sdt>
-      <w:r>
-        <w:rPr>
-          <w:color w:val="FF0000"/>
-        </w:rPr>
-        <w:t xml:space="preserve"> for this project. For </w:t>
-      </w:r>
-      <w:sdt>
-        <w:sdtPr>
-          <w:rPr>
-            <w:color w:val="FF0000"/>
-          </w:rPr>
           <w:alias w:val="Company Name"/>
           <w:tag w:val=""/>
           <w:id w:val="-246501799"/>
@@ -3039,21 +2964,20 @@
           <w:dataBinding w:prefixMappings="xmlns:ns0='http://schemas.openxmlformats.org/officeDocument/2006/extended-properties' " w:xpath="/ns0:Properties[1]/ns0:Company[1]" w:storeItemID="{6668398D-A668-4E3E-A5EB-62B293D839F1}"/>
           <w:text/>
         </w:sdtPr>
-        <w:sdtEndPr/>
         <w:sdtContent>
           <w:r>
-            <w:rPr>
-              <w:color w:val="FF0000"/>
-            </w:rPr>
             <w:t>The A-Team</w:t>
           </w:r>
         </w:sdtContent>
       </w:sdt>
       <w:r>
-        <w:rPr>
-          <w:color w:val="FF0000"/>
-        </w:rPr>
-        <w:t xml:space="preserve">  to meet project milestones, this material must be supplied on schedule. The due dates included in the following table represent our best guess based on current proposed project dates:</w:t>
+        <w:t xml:space="preserve">  to meet project milestones, this material must be sup</w:t>
+      </w:r>
+      <w:r>
+        <w:t>plied on schedule. The due date</w:t>
+      </w:r>
+      <w:r>
+        <w:t xml:space="preserve"> included in the following table represent our best guess based on current proposed project dates:</w:t>
       </w:r>
     </w:p>
     <w:tbl>
@@ -3090,7 +3014,6 @@
                 <w:dataBinding w:prefixMappings="xmlns:ns0='http://purl.org/dc/elements/1.1/' xmlns:ns1='http://schemas.openxmlformats.org/package/2006/metadata/core-properties' " w:xpath="/ns1:coreProperties[1]/ns1:contentStatus[1]" w:storeItemID="{6C3C8BC8-F283-45AE-878A-BAB7291924A1}"/>
                 <w:text/>
               </w:sdtPr>
-              <w:sdtEndPr/>
               <w:sdtContent>
                 <w:r>
                   <w:t>Example Corporation</w:t>
@@ -3111,6 +3034,9 @@
         </w:tc>
       </w:tr>
       <w:tr>
+        <w:trPr>
+          <w:trHeight w:val="494"/>
+        </w:trPr>
         <w:tc>
           <w:tcPr>
             <w:tcW w:w="4040" w:type="pct"/>
@@ -3125,35 +3051,11 @@
           <w:tcPr>
             <w:tcW w:w="960" w:type="pct"/>
           </w:tcPr>
-          <w:p/>
-        </w:tc>
-      </w:tr>
-      <w:tr>
-        <w:tc>
-          <w:tcPr>
-            <w:tcW w:w="4040" w:type="pct"/>
-          </w:tcPr>
-          <w:p/>
-        </w:tc>
-        <w:tc>
-          <w:tcPr>
-            <w:tcW w:w="960" w:type="pct"/>
-          </w:tcPr>
-          <w:p/>
-        </w:tc>
-      </w:tr>
-      <w:tr>
-        <w:tc>
-          <w:tcPr>
-            <w:tcW w:w="4040" w:type="pct"/>
-          </w:tcPr>
-          <w:p/>
-        </w:tc>
-        <w:tc>
-          <w:tcPr>
-            <w:tcW w:w="960" w:type="pct"/>
-          </w:tcPr>
-          <w:p/>
+          <w:p>
+            <w:r>
+              <w:t>07-01-17</w:t>
+            </w:r>
+          </w:p>
         </w:tc>
       </w:tr>
     </w:tbl>
@@ -3165,7 +3067,6 @@
         <w:t>*We cannot be responsible for cost overruns caused by client’s failure to deliver materials by agreed-upon due dates.</w:t>
       </w:r>
     </w:p>
-    <w:p/>
     <w:p>
       <w:pPr>
         <w:pStyle w:val="Heading1"/>
@@ -3268,10 +3169,7 @@
           </w:tcPr>
           <w:p>
             <w:r>
-              <w:t xml:space="preserve">     </w:t>
-            </w:r>
-            <w:r>
-              <w:t xml:space="preserve">Includes </w:t>
+              <w:t xml:space="preserve">     Includes </w:t>
             </w:r>
             <w:r>
               <w:t>Basic 4-digit, Non-Expiring Passcode for Each User</w:t>
@@ -3296,10 +3194,7 @@
           </w:tcPr>
           <w:p>
             <w:r>
-              <w:t xml:space="preserve">     </w:t>
-            </w:r>
-            <w:r>
-              <w:t xml:space="preserve">Includes </w:t>
+              <w:t xml:space="preserve">     Includes </w:t>
             </w:r>
             <w:r>
               <w:t>One Admin UI/Portal</w:t>
@@ -3472,10 +3367,7 @@
           </w:tcPr>
           <w:p>
             <w:r>
-              <w:t xml:space="preserve">     </w:t>
-            </w:r>
-            <w:r>
-              <w:t>Includes Package #1 &amp; #2</w:t>
+              <w:t xml:space="preserve">     Includes Package #1 &amp; #2</w:t>
             </w:r>
           </w:p>
         </w:tc>
@@ -3502,10 +3394,7 @@
               </w:rPr>
             </w:pPr>
             <w:r>
-              <w:t>Total Pack</w:t>
-            </w:r>
-            <w:r>
-              <w:t>age #3</w:t>
+              <w:t>Total Package #3</w:t>
             </w:r>
           </w:p>
         </w:tc>
@@ -3524,6 +3413,9 @@
         </w:tc>
       </w:tr>
       <w:tr>
+        <w:trPr>
+          <w:trHeight w:val="332"/>
+        </w:trPr>
         <w:tc>
           <w:tcPr>
             <w:tcW w:w="3896" w:type="pct"/>
@@ -3570,6 +3462,9 @@
         </w:tc>
       </w:tr>
       <w:tr>
+        <w:trPr>
+          <w:trHeight w:val="494"/>
+        </w:trPr>
         <w:tc>
           <w:tcPr>
             <w:tcW w:w="3896" w:type="pct"/>
@@ -3595,117 +3490,22 @@
         </w:tc>
       </w:tr>
       <w:tr>
-        <w:tc>
-          <w:tcPr>
-            <w:tcW w:w="3896" w:type="pct"/>
-          </w:tcPr>
-          <w:p/>
-        </w:tc>
-        <w:tc>
-          <w:tcPr>
-            <w:tcW w:w="1104" w:type="pct"/>
-          </w:tcPr>
-          <w:p>
-            <w:pPr>
-              <w:pStyle w:val="TableTextDecimal"/>
-            </w:pPr>
-          </w:p>
-        </w:tc>
-      </w:tr>
-      <w:tr>
-        <w:tc>
-          <w:tcPr>
-            <w:tcW w:w="3896" w:type="pct"/>
-          </w:tcPr>
-          <w:p/>
-        </w:tc>
-        <w:tc>
-          <w:tcPr>
-            <w:tcW w:w="1104" w:type="pct"/>
-          </w:tcPr>
-          <w:p>
-            <w:pPr>
-              <w:pStyle w:val="TableTextDecimal"/>
-            </w:pPr>
-          </w:p>
-        </w:tc>
-      </w:tr>
-      <w:tr>
-        <w:tc>
-          <w:tcPr>
-            <w:tcW w:w="3896" w:type="pct"/>
-            <w:shd w:val="clear" w:color="auto" w:fill="DEEAF6" w:themeFill="accent1" w:themeFillTint="33"/>
-          </w:tcPr>
-          <w:p>
-            <w:pPr>
-              <w:rPr>
-                <w:b/>
-                <w:bCs/>
-              </w:rPr>
-            </w:pPr>
-          </w:p>
-        </w:tc>
-        <w:tc>
-          <w:tcPr>
-            <w:tcW w:w="1104" w:type="pct"/>
-            <w:shd w:val="clear" w:color="auto" w:fill="DEEAF6" w:themeFill="accent1" w:themeFillTint="33"/>
-          </w:tcPr>
-          <w:p>
-            <w:pPr>
-              <w:pStyle w:val="TableTextDecimal"/>
-              <w:rPr>
-                <w:b/>
-                <w:bCs/>
-              </w:rPr>
-            </w:pPr>
-          </w:p>
-        </w:tc>
-      </w:tr>
-      <w:tr>
-        <w:tc>
-          <w:tcPr>
-            <w:tcW w:w="3896" w:type="pct"/>
-          </w:tcPr>
-          <w:p/>
-        </w:tc>
-        <w:tc>
-          <w:tcPr>
-            <w:tcW w:w="1104" w:type="pct"/>
-          </w:tcPr>
-          <w:p>
-            <w:pPr>
-              <w:pStyle w:val="TableTextDecimal"/>
-            </w:pPr>
-          </w:p>
-        </w:tc>
-      </w:tr>
-      <w:tr>
-        <w:tc>
-          <w:tcPr>
-            <w:tcW w:w="3896" w:type="pct"/>
-          </w:tcPr>
-          <w:p/>
-        </w:tc>
-        <w:tc>
-          <w:tcPr>
-            <w:tcW w:w="1104" w:type="pct"/>
-          </w:tcPr>
-          <w:p>
-            <w:pPr>
-              <w:pStyle w:val="TableTextDecimal"/>
-            </w:pPr>
-          </w:p>
-        </w:tc>
-      </w:tr>
-      <w:tr>
         <w:trPr>
           <w:cnfStyle w:val="010000000000" w:firstRow="0" w:lastRow="1" w:firstColumn="0" w:lastColumn="0" w:oddVBand="0" w:evenVBand="0" w:oddHBand="0" w:evenHBand="0" w:firstRowFirstColumn="0" w:firstRowLastColumn="0" w:lastRowFirstColumn="0" w:lastRowLastColumn="0"/>
+          <w:trHeight w:val="80"/>
         </w:trPr>
         <w:tc>
           <w:tcPr>
             <w:tcW w:w="3896" w:type="pct"/>
           </w:tcPr>
-          <w:p/>
+          <w:p>
+            <w:pPr>
+              <w:rPr>
+                <w:sz w:val="4"/>
+                <w:szCs w:val="4"/>
+              </w:rPr>
+            </w:pPr>
+          </w:p>
         </w:tc>
         <w:tc>
           <w:tcPr>
@@ -3729,8 +3529,16 @@
       <w:r>
         <w:rPr>
           <w:i/>
-        </w:rPr>
-        <w:t>Disclaimer: The prices listed in the preceding table are an estimate for the services discussed. This summary is not a warranty of final price. Estimates are subject to change if project specifications are changed or costs for outsourced services change before a contract is executed.</w:t>
+          <w:sz w:val="16"/>
+          <w:szCs w:val="16"/>
+        </w:rPr>
+        <w:t>Disclaimer: The prices listed in the preceding table are an estimate for the services discussed. This summary is not a warranty of final price. Estimates are subject to change if project specifications are changed or costs for outsourced services change before a contract is executed</w:t>
+      </w:r>
+      <w:r>
+        <w:rPr>
+          <w:i/>
+        </w:rPr>
+        <w:t>.</w:t>
       </w:r>
     </w:p>
     <w:p>
@@ -3753,7 +3561,6 @@
           <w:dataBinding w:prefixMappings="xmlns:ns0='http://schemas.openxmlformats.org/officeDocument/2006/extended-properties' " w:xpath="/ns0:Properties[1]/ns0:Company[1]" w:storeItemID="{6668398D-A668-4E3E-A5EB-62B293D839F1}"/>
           <w:text/>
         </w:sdtPr>
-        <w:sdtEndPr/>
         <w:sdtContent>
           <w:r>
             <w:t>The A-Team</w:t>
@@ -4087,33 +3894,67 @@
         <w:pStyle w:val="Heading2"/>
       </w:pPr>
       <w:r>
-        <w:t>Full-time staff</w:t>
-      </w:r>
-    </w:p>
-    <w:p>
-      <w:pPr>
-        <w:rPr>
-          <w:color w:val="FF0000"/>
-        </w:rPr>
-      </w:pPr>
-      <w:r>
-        <w:rPr>
-          <w:color w:val="FF0000"/>
-        </w:rPr>
-        <w:t>Organizational chart attached.</w:t>
-      </w:r>
-    </w:p>
-    <w:p>
-      <w:pPr>
-        <w:pStyle w:val="ListBullet"/>
-      </w:pPr>
-      <w:r>
-        <w:t>2,500 full time</w:t>
-      </w:r>
-    </w:p>
-    <w:p>
-      <w:pPr>
-        <w:pStyle w:val="ListBullet"/>
+        <w:t>C</w:t>
+      </w:r>
+      <w:r>
+        <w:t>ompany profile</w:t>
+      </w:r>
+    </w:p>
+    <w:p>
+      <w:pPr>
+        <w:pStyle w:val="ListBullet"/>
+      </w:pPr>
+      <w:r>
+        <w:t>15 years in business</w:t>
+      </w:r>
+    </w:p>
+    <w:p>
+      <w:pPr>
+        <w:pStyle w:val="ListBullet"/>
+      </w:pPr>
+      <w:r>
+        <w:t>Specialize in</w:t>
+      </w:r>
+      <w:r>
+        <w:t xml:space="preserve"> </w:t>
+      </w:r>
+      <w:r>
+        <w:t>C</w:t>
+      </w:r>
+      <w:r>
+        <w:t>ommunications</w:t>
+      </w:r>
+      <w:r>
+        <w:t xml:space="preserve"> Software</w:t>
+      </w:r>
+    </w:p>
+    <w:p>
+      <w:pPr>
+        <w:pStyle w:val="ListBullet"/>
+      </w:pPr>
+      <w:r>
+        <w:t>Staff profile:</w:t>
+      </w:r>
+    </w:p>
+    <w:p>
+      <w:pPr>
+        <w:pStyle w:val="ListBullet"/>
+        <w:numPr>
+          <w:ilvl w:val="1"/>
+          <w:numId w:val="2"/>
+        </w:numPr>
+      </w:pPr>
+      <w:r>
+        <w:t>2,500 full time Staff</w:t>
+      </w:r>
+    </w:p>
+    <w:p>
+      <w:pPr>
+        <w:pStyle w:val="ListBullet"/>
+        <w:numPr>
+          <w:ilvl w:val="1"/>
+          <w:numId w:val="2"/>
+        </w:numPr>
       </w:pPr>
       <w:r>
         <w:t>250 part-time</w:t>
@@ -4122,6 +3963,10 @@
     <w:p>
       <w:pPr>
         <w:pStyle w:val="ListBullet"/>
+        <w:numPr>
+          <w:ilvl w:val="1"/>
+          <w:numId w:val="2"/>
+        </w:numPr>
       </w:pPr>
       <w:r>
         <w:t>100 interns</w:t>
@@ -4130,6 +3975,10 @@
     <w:p>
       <w:pPr>
         <w:pStyle w:val="ListBullet"/>
+        <w:numPr>
+          <w:ilvl w:val="1"/>
+          <w:numId w:val="2"/>
+        </w:numPr>
       </w:pPr>
       <w:r>
         <w:t>150 contract</w:t>
@@ -4140,33 +3989,6 @@
         <w:pStyle w:val="Heading2"/>
       </w:pPr>
       <w:r>
-        <w:t>C</w:t>
-      </w:r>
-      <w:r>
-        <w:t>ompany profile</w:t>
-      </w:r>
-    </w:p>
-    <w:p>
-      <w:pPr>
-        <w:pStyle w:val="ListBullet"/>
-      </w:pPr>
-      <w:r>
-        <w:t>15 years in business</w:t>
-      </w:r>
-    </w:p>
-    <w:p>
-      <w:pPr>
-        <w:pStyle w:val="ListBullet"/>
-      </w:pPr>
-      <w:r>
-        <w:t>Software development in communications</w:t>
-      </w:r>
-    </w:p>
-    <w:p>
-      <w:pPr>
-        <w:pStyle w:val="Heading2"/>
-      </w:pPr>
-      <w:r>
         <w:t>Staff Devoted to Example Corporation</w:t>
       </w:r>
       <w:r>
@@ -4179,6 +4001,31 @@
       </w:pPr>
       <w:r>
         <w:t>1% of our development staff will be devoted to project</w:t>
+      </w:r>
+    </w:p>
+    <w:p>
+      <w:pPr>
+        <w:pStyle w:val="ListBullet"/>
+      </w:pPr>
+      <w:r>
+        <w:t xml:space="preserve">Staff Organizational Chart </w:t>
+      </w:r>
+      <w:proofErr w:type="gramStart"/>
+      <w:r>
+        <w:t xml:space="preserve">is </w:t>
+      </w:r>
+      <w:r>
+        <w:t>located</w:t>
+      </w:r>
+      <w:r>
+        <w:t xml:space="preserve"> in</w:t>
+      </w:r>
+      <w:proofErr w:type="gramEnd"/>
+      <w:r>
+        <w:t xml:space="preserve"> Appendix </w:t>
+      </w:r>
+      <w:r>
+        <w:t>D</w:t>
       </w:r>
     </w:p>
     <w:p>
@@ -5342,9 +5189,1237 @@
         <w:br/>
       </w:r>
     </w:p>
+    <w:p>
+      <w:r>
+        <w:br w:type="page"/>
+      </w:r>
+    </w:p>
+    <w:p>
+      <w:pPr>
+        <w:pStyle w:val="Heading1"/>
+      </w:pPr>
+      <w:r>
+        <w:t>Appendix A: Use-Case scenerios</w:t>
+      </w:r>
+    </w:p>
+    <w:p>
+      <w:pPr>
+        <w:pStyle w:val="Heading2"/>
+      </w:pPr>
+      <w:r>
+        <w:t xml:space="preserve">Use Case - </w:t>
+      </w:r>
+      <w:r>
+        <w:t>Administrator</w:t>
+      </w:r>
+    </w:p>
+    <w:p>
+      <w:pPr>
+        <w:pStyle w:val="Heading3"/>
+      </w:pPr>
+      <w:r>
+        <w:t>Administrator Use Triggers</w:t>
+      </w:r>
+    </w:p>
+    <w:p>
+      <w:pPr>
+        <w:pStyle w:val="ListBullet"/>
+        <w:tabs>
+          <w:tab w:val="left" w:pos="720"/>
+          <w:tab w:val="left" w:pos="1080"/>
+        </w:tabs>
+        <w:spacing w:after="0"/>
+      </w:pPr>
+      <w:r>
+        <w:t>Need to Delete voicemail box</w:t>
+      </w:r>
+    </w:p>
+    <w:p>
+      <w:pPr>
+        <w:pStyle w:val="ListBullet"/>
+        <w:tabs>
+          <w:tab w:val="left" w:pos="720"/>
+          <w:tab w:val="left" w:pos="1080"/>
+        </w:tabs>
+        <w:spacing w:after="0"/>
+      </w:pPr>
+      <w:r>
+        <w:t>Need to Create a voicemail box</w:t>
+      </w:r>
+    </w:p>
+    <w:p>
+      <w:pPr>
+        <w:pStyle w:val="ListBullet"/>
+        <w:tabs>
+          <w:tab w:val="left" w:pos="720"/>
+          <w:tab w:val="left" w:pos="1080"/>
+        </w:tabs>
+        <w:spacing w:after="0"/>
+      </w:pPr>
+      <w:r>
+        <w:t>Need to Create a passcode</w:t>
+      </w:r>
+    </w:p>
+    <w:p>
+      <w:pPr>
+        <w:pStyle w:val="ListBullet"/>
+        <w:tabs>
+          <w:tab w:val="left" w:pos="720"/>
+          <w:tab w:val="left" w:pos="1080"/>
+        </w:tabs>
+        <w:spacing w:after="0"/>
+      </w:pPr>
+      <w:r>
+        <w:t>Need to Change/Reset a passcode</w:t>
+      </w:r>
+    </w:p>
+    <w:p>
+      <w:pPr>
+        <w:pStyle w:val="ListBullet"/>
+        <w:tabs>
+          <w:tab w:val="left" w:pos="720"/>
+          <w:tab w:val="left" w:pos="1080"/>
+        </w:tabs>
+        <w:spacing w:after="0"/>
+      </w:pPr>
+      <w:r>
+        <w:t>Need to Access a voicemail box</w:t>
+      </w:r>
+    </w:p>
+    <w:p>
+      <w:pPr>
+        <w:pStyle w:val="ListBullet"/>
+        <w:tabs>
+          <w:tab w:val="left" w:pos="720"/>
+          <w:tab w:val="left" w:pos="1080"/>
+        </w:tabs>
+        <w:spacing w:after="0"/>
+      </w:pPr>
+      <w:r>
+        <w:t>Need to Forward a voicemail box</w:t>
+      </w:r>
+    </w:p>
+    <w:p>
+      <w:pPr>
+        <w:pStyle w:val="Heading3"/>
+      </w:pPr>
+      <w:r>
+        <w:t>Pre-Conditions</w:t>
+      </w:r>
+    </w:p>
+    <w:p>
+      <w:pPr>
+        <w:pStyle w:val="ListBullet"/>
+        <w:tabs>
+          <w:tab w:val="left" w:pos="720"/>
+          <w:tab w:val="left" w:pos="1080"/>
+        </w:tabs>
+        <w:spacing w:after="0"/>
+      </w:pPr>
+      <w:r>
+        <w:t xml:space="preserve">Must have administrative rights </w:t>
+      </w:r>
+    </w:p>
+    <w:p>
+      <w:pPr>
+        <w:pStyle w:val="ListBullet"/>
+        <w:tabs>
+          <w:tab w:val="left" w:pos="720"/>
+          <w:tab w:val="left" w:pos="1080"/>
+        </w:tabs>
+        <w:spacing w:after="0"/>
+      </w:pPr>
+      <w:r>
+        <w:t>Needs a password</w:t>
+      </w:r>
+    </w:p>
+    <w:p>
+      <w:pPr>
+        <w:pStyle w:val="ListBullet"/>
+        <w:tabs>
+          <w:tab w:val="left" w:pos="720"/>
+          <w:tab w:val="left" w:pos="1080"/>
+        </w:tabs>
+        <w:spacing w:after="0"/>
+      </w:pPr>
+      <w:r>
+        <w:t>Must use UI/Portal</w:t>
+      </w:r>
+    </w:p>
+    <w:p>
+      <w:pPr>
+        <w:pStyle w:val="Heading3"/>
+      </w:pPr>
+      <w:r>
+        <w:t>Post-Conditions</w:t>
+      </w:r>
+    </w:p>
+    <w:p>
+      <w:pPr>
+        <w:pStyle w:val="ListBullet"/>
+        <w:tabs>
+          <w:tab w:val="left" w:pos="720"/>
+          <w:tab w:val="left" w:pos="1080"/>
+        </w:tabs>
+        <w:spacing w:after="0"/>
+      </w:pPr>
+      <w:r>
+        <w:t>Changes must be persistent</w:t>
+      </w:r>
+    </w:p>
+    <w:p>
+      <w:pPr>
+        <w:pStyle w:val="Heading3"/>
+      </w:pPr>
+      <w:r>
+        <w:t>Normal Flow for Admin</w:t>
+      </w:r>
+    </w:p>
+    <w:p>
+      <w:pPr>
+        <w:pStyle w:val="ListNumbered"/>
+      </w:pPr>
+      <w:r>
+        <w:t>Navigates to portal through browser window</w:t>
+      </w:r>
+    </w:p>
+    <w:p>
+      <w:pPr>
+        <w:pStyle w:val="ListNumbered"/>
+      </w:pPr>
+      <w:r>
+        <w:t>Logs into portal with Admin credentials</w:t>
+      </w:r>
+    </w:p>
+    <w:p>
+      <w:pPr>
+        <w:pStyle w:val="ListNumbered"/>
+      </w:pPr>
+      <w:r>
+        <w:t>System verifies access</w:t>
+      </w:r>
+    </w:p>
+    <w:p>
+      <w:pPr>
+        <w:pStyle w:val="ListNumbered"/>
+      </w:pPr>
+      <w:r>
+        <w:t>Admin updates voice mail system</w:t>
+      </w:r>
+    </w:p>
+    <w:p>
+      <w:pPr>
+        <w:pStyle w:val="ListNumbered"/>
+        <w:numPr>
+          <w:ilvl w:val="1"/>
+          <w:numId w:val="5"/>
+        </w:numPr>
+      </w:pPr>
+      <w:r>
+        <w:t>Create passcode for new employee</w:t>
+      </w:r>
+    </w:p>
+    <w:p>
+      <w:pPr>
+        <w:pStyle w:val="ListNumbered"/>
+        <w:numPr>
+          <w:ilvl w:val="1"/>
+          <w:numId w:val="5"/>
+        </w:numPr>
+      </w:pPr>
+      <w:r>
+        <w:t>Delete voice mail box for old employee</w:t>
+      </w:r>
+    </w:p>
+    <w:p>
+      <w:pPr>
+        <w:pStyle w:val="ListNumbered"/>
+        <w:numPr>
+          <w:ilvl w:val="2"/>
+          <w:numId w:val="5"/>
+        </w:numPr>
+      </w:pPr>
+      <w:r>
+        <w:t>Listens to old employee messages to determine if it needs forwarding or archived</w:t>
+      </w:r>
+    </w:p>
+    <w:p>
+      <w:pPr>
+        <w:pStyle w:val="ListNumbered"/>
+        <w:numPr>
+          <w:ilvl w:val="2"/>
+          <w:numId w:val="5"/>
+        </w:numPr>
+      </w:pPr>
+      <w:r>
+        <w:t>Forward old employee messages to another employee</w:t>
+      </w:r>
+    </w:p>
+    <w:p>
+      <w:pPr>
+        <w:pStyle w:val="ListNumbered"/>
+        <w:numPr>
+          <w:ilvl w:val="2"/>
+          <w:numId w:val="5"/>
+        </w:numPr>
+      </w:pPr>
+      <w:r>
+        <w:t>Disables old employee voice mail box</w:t>
+      </w:r>
+    </w:p>
+    <w:p>
+      <w:pPr>
+        <w:pStyle w:val="ListNumbered"/>
+        <w:numPr>
+          <w:ilvl w:val="2"/>
+          <w:numId w:val="5"/>
+        </w:numPr>
+      </w:pPr>
+      <w:r>
+        <w:t>Reset the old employee’s phone voice message passcode</w:t>
+      </w:r>
+    </w:p>
+    <w:p>
+      <w:pPr>
+        <w:pStyle w:val="ListNumbered"/>
+        <w:numPr>
+          <w:ilvl w:val="2"/>
+          <w:numId w:val="5"/>
+        </w:numPr>
+      </w:pPr>
+      <w:r>
+        <w:t>Reset the old employee outgoing voice message to default</w:t>
+      </w:r>
+    </w:p>
+    <w:p>
+      <w:pPr>
+        <w:pStyle w:val="ListNumbered"/>
+        <w:numPr>
+          <w:ilvl w:val="1"/>
+          <w:numId w:val="5"/>
+        </w:numPr>
+      </w:pPr>
+      <w:r>
+        <w:t xml:space="preserve">Reset an </w:t>
+      </w:r>
+      <w:r>
+        <w:t xml:space="preserve">existing </w:t>
+      </w:r>
+      <w:bookmarkStart w:id="0" w:name="_GoBack"/>
+      <w:bookmarkEnd w:id="0"/>
+      <w:r>
+        <w:t>employee passcode</w:t>
+      </w:r>
+    </w:p>
+    <w:p>
+      <w:pPr>
+        <w:pStyle w:val="ListNumbered"/>
+      </w:pPr>
+      <w:r>
+        <w:t>Exits portal</w:t>
+      </w:r>
+    </w:p>
+    <w:p>
+      <w:pPr>
+        <w:pStyle w:val="Heading2"/>
+      </w:pPr>
+      <w:r>
+        <w:t>Use Case - employee</w:t>
+      </w:r>
+    </w:p>
+    <w:p>
+      <w:pPr>
+        <w:pStyle w:val="Heading3"/>
+      </w:pPr>
+      <w:r>
+        <w:t>Employee Use Triggers</w:t>
+      </w:r>
+    </w:p>
+    <w:p>
+      <w:pPr>
+        <w:pStyle w:val="ListBullet"/>
+        <w:tabs>
+          <w:tab w:val="left" w:pos="720"/>
+          <w:tab w:val="left" w:pos="1080"/>
+        </w:tabs>
+        <w:spacing w:after="0"/>
+      </w:pPr>
+      <w:r>
+        <w:t>Need to Create outgoing voice message</w:t>
+      </w:r>
+    </w:p>
+    <w:p>
+      <w:pPr>
+        <w:pStyle w:val="ListBullet"/>
+        <w:tabs>
+          <w:tab w:val="left" w:pos="720"/>
+          <w:tab w:val="left" w:pos="1080"/>
+        </w:tabs>
+        <w:spacing w:after="0"/>
+      </w:pPr>
+      <w:r>
+        <w:t>Need to Listen to voice mail</w:t>
+      </w:r>
+    </w:p>
+    <w:p>
+      <w:pPr>
+        <w:pStyle w:val="ListBullet"/>
+        <w:tabs>
+          <w:tab w:val="left" w:pos="720"/>
+          <w:tab w:val="left" w:pos="1080"/>
+        </w:tabs>
+        <w:spacing w:after="0"/>
+      </w:pPr>
+      <w:r>
+        <w:t xml:space="preserve">Need to Delete voice mail </w:t>
+      </w:r>
+    </w:p>
+    <w:p>
+      <w:pPr>
+        <w:pStyle w:val="ListBullet"/>
+        <w:tabs>
+          <w:tab w:val="left" w:pos="720"/>
+          <w:tab w:val="left" w:pos="1080"/>
+        </w:tabs>
+        <w:spacing w:after="0"/>
+      </w:pPr>
+      <w:r>
+        <w:t>Need to Revert to default outgoing voice message</w:t>
+      </w:r>
+    </w:p>
+    <w:p>
+      <w:pPr>
+        <w:pStyle w:val="ListBullet"/>
+        <w:tabs>
+          <w:tab w:val="left" w:pos="720"/>
+          <w:tab w:val="left" w:pos="1080"/>
+        </w:tabs>
+        <w:spacing w:after="0"/>
+      </w:pPr>
+      <w:r>
+        <w:t xml:space="preserve">Need to Forward a voice mail </w:t>
+      </w:r>
+    </w:p>
+    <w:p>
+      <w:pPr>
+        <w:pStyle w:val="Heading3"/>
+      </w:pPr>
+      <w:r>
+        <w:t>Pre-Conditions</w:t>
+      </w:r>
+    </w:p>
+    <w:p>
+      <w:pPr>
+        <w:pStyle w:val="ListBullet"/>
+        <w:tabs>
+          <w:tab w:val="left" w:pos="720"/>
+          <w:tab w:val="left" w:pos="1080"/>
+        </w:tabs>
+        <w:spacing w:after="0"/>
+      </w:pPr>
+      <w:r>
+        <w:t xml:space="preserve">Employee voice mail box must be initiated by Admin </w:t>
+      </w:r>
+    </w:p>
+    <w:p>
+      <w:pPr>
+        <w:pStyle w:val="ListBullet"/>
+        <w:tabs>
+          <w:tab w:val="left" w:pos="720"/>
+          <w:tab w:val="left" w:pos="1080"/>
+        </w:tabs>
+        <w:spacing w:after="0"/>
+      </w:pPr>
+      <w:r>
+        <w:t xml:space="preserve">Employee must have voice mail rights </w:t>
+      </w:r>
+    </w:p>
+    <w:p>
+      <w:pPr>
+        <w:pStyle w:val="ListBullet"/>
+        <w:tabs>
+          <w:tab w:val="left" w:pos="720"/>
+          <w:tab w:val="left" w:pos="1080"/>
+        </w:tabs>
+        <w:spacing w:after="0"/>
+      </w:pPr>
+      <w:r>
+        <w:t>Needs a passcode</w:t>
+      </w:r>
+    </w:p>
+    <w:p>
+      <w:pPr>
+        <w:pStyle w:val="Heading3"/>
+      </w:pPr>
+      <w:r>
+        <w:t>Post-Conditions</w:t>
+      </w:r>
+    </w:p>
+    <w:p>
+      <w:pPr>
+        <w:pStyle w:val="ListBullet"/>
+        <w:tabs>
+          <w:tab w:val="left" w:pos="720"/>
+          <w:tab w:val="left" w:pos="1080"/>
+        </w:tabs>
+        <w:spacing w:after="0"/>
+      </w:pPr>
+      <w:r>
+        <w:t>Changes must be persistent</w:t>
+      </w:r>
+    </w:p>
+    <w:p>
+      <w:pPr>
+        <w:pStyle w:val="Heading3"/>
+      </w:pPr>
+      <w:r>
+        <w:t>Normal Flow for Creating Outgoing Voice Message</w:t>
+      </w:r>
+    </w:p>
+    <w:p>
+      <w:pPr>
+        <w:pStyle w:val="ListNumbered"/>
+        <w:numPr>
+          <w:ilvl w:val="0"/>
+          <w:numId w:val="6"/>
+        </w:numPr>
+      </w:pPr>
+      <w:r>
+        <w:t>Pick up phone and select voice mail access button</w:t>
+      </w:r>
+    </w:p>
+    <w:p>
+      <w:pPr>
+        <w:pStyle w:val="ListNumbered"/>
+        <w:numPr>
+          <w:ilvl w:val="0"/>
+          <w:numId w:val="6"/>
+        </w:numPr>
+      </w:pPr>
+      <w:r>
+        <w:t>Enter passcode when prompted</w:t>
+      </w:r>
+    </w:p>
+    <w:p>
+      <w:pPr>
+        <w:pStyle w:val="ListNumbered"/>
+        <w:numPr>
+          <w:ilvl w:val="0"/>
+          <w:numId w:val="6"/>
+        </w:numPr>
+      </w:pPr>
+      <w:r>
+        <w:t xml:space="preserve">Listen to list of available options </w:t>
+      </w:r>
+    </w:p>
+    <w:p>
+      <w:pPr>
+        <w:pStyle w:val="ListNumbered"/>
+        <w:numPr>
+          <w:ilvl w:val="1"/>
+          <w:numId w:val="6"/>
+        </w:numPr>
+      </w:pPr>
+      <w:r>
+        <w:t>1 to create outgoing voice message</w:t>
+      </w:r>
+    </w:p>
+    <w:p>
+      <w:pPr>
+        <w:pStyle w:val="ListNumbered"/>
+        <w:numPr>
+          <w:ilvl w:val="1"/>
+          <w:numId w:val="6"/>
+        </w:numPr>
+      </w:pPr>
+      <w:r>
+        <w:t>2 to listen to voice mail</w:t>
+      </w:r>
+    </w:p>
+    <w:p>
+      <w:pPr>
+        <w:pStyle w:val="ListNumbered"/>
+        <w:numPr>
+          <w:ilvl w:val="1"/>
+          <w:numId w:val="6"/>
+        </w:numPr>
+      </w:pPr>
+      <w:r>
+        <w:t>0 to exit system</w:t>
+      </w:r>
+    </w:p>
+    <w:p>
+      <w:pPr>
+        <w:pStyle w:val="ListNumbered"/>
+        <w:numPr>
+          <w:ilvl w:val="0"/>
+          <w:numId w:val="6"/>
+        </w:numPr>
+      </w:pPr>
+      <w:r>
+        <w:t>Select “1” for creating outgoing voice message</w:t>
+      </w:r>
+    </w:p>
+    <w:p>
+      <w:pPr>
+        <w:pStyle w:val="ListNumbered"/>
+        <w:numPr>
+          <w:ilvl w:val="0"/>
+          <w:numId w:val="6"/>
+        </w:numPr>
+      </w:pPr>
+      <w:r>
+        <w:t>Speak message after the tone, press # when finished</w:t>
+      </w:r>
+    </w:p>
+    <w:p>
+      <w:pPr>
+        <w:pStyle w:val="ListNumbered"/>
+        <w:numPr>
+          <w:ilvl w:val="0"/>
+          <w:numId w:val="6"/>
+        </w:numPr>
+      </w:pPr>
+      <w:r>
+        <w:t>Listen to available options</w:t>
+      </w:r>
+    </w:p>
+    <w:p>
+      <w:pPr>
+        <w:pStyle w:val="ListNumbered"/>
+        <w:numPr>
+          <w:ilvl w:val="1"/>
+          <w:numId w:val="6"/>
+        </w:numPr>
+      </w:pPr>
+      <w:r>
+        <w:t>1 to accept</w:t>
+      </w:r>
+    </w:p>
+    <w:p>
+      <w:pPr>
+        <w:pStyle w:val="ListNumbered"/>
+        <w:numPr>
+          <w:ilvl w:val="1"/>
+          <w:numId w:val="6"/>
+        </w:numPr>
+      </w:pPr>
+      <w:r>
+        <w:t>2 to re-record</w:t>
+      </w:r>
+    </w:p>
+    <w:p>
+      <w:pPr>
+        <w:pStyle w:val="ListNumbered"/>
+        <w:numPr>
+          <w:ilvl w:val="1"/>
+          <w:numId w:val="6"/>
+        </w:numPr>
+      </w:pPr>
+      <w:r>
+        <w:t>3 to use default</w:t>
+      </w:r>
+    </w:p>
+    <w:p>
+      <w:pPr>
+        <w:pStyle w:val="ListNumbered"/>
+        <w:numPr>
+          <w:ilvl w:val="0"/>
+          <w:numId w:val="6"/>
+        </w:numPr>
+      </w:pPr>
+      <w:r>
+        <w:t>Select 1 to accept</w:t>
+      </w:r>
+    </w:p>
+    <w:p>
+      <w:pPr>
+        <w:pStyle w:val="ListNumbered"/>
+        <w:numPr>
+          <w:ilvl w:val="0"/>
+          <w:numId w:val="6"/>
+        </w:numPr>
+      </w:pPr>
+      <w:r>
+        <w:t xml:space="preserve">Listen to list of available options </w:t>
+      </w:r>
+    </w:p>
+    <w:p>
+      <w:pPr>
+        <w:pStyle w:val="ListNumbered"/>
+        <w:numPr>
+          <w:ilvl w:val="1"/>
+          <w:numId w:val="6"/>
+        </w:numPr>
+      </w:pPr>
+      <w:r>
+        <w:t>1 to create outgoing voice message</w:t>
+      </w:r>
+    </w:p>
+    <w:p>
+      <w:pPr>
+        <w:pStyle w:val="ListNumbered"/>
+        <w:numPr>
+          <w:ilvl w:val="1"/>
+          <w:numId w:val="6"/>
+        </w:numPr>
+      </w:pPr>
+      <w:r>
+        <w:t>2 to listen to voice mail</w:t>
+      </w:r>
+    </w:p>
+    <w:p>
+      <w:pPr>
+        <w:pStyle w:val="ListNumbered"/>
+        <w:numPr>
+          <w:ilvl w:val="1"/>
+          <w:numId w:val="6"/>
+        </w:numPr>
+      </w:pPr>
+      <w:r>
+        <w:t>0 to exit system</w:t>
+      </w:r>
+    </w:p>
+    <w:p>
+      <w:pPr>
+        <w:pStyle w:val="ListNumbered"/>
+        <w:numPr>
+          <w:ilvl w:val="0"/>
+          <w:numId w:val="6"/>
+        </w:numPr>
+      </w:pPr>
+      <w:r>
+        <w:t>Select “0” or hang-up to exit system</w:t>
+      </w:r>
+    </w:p>
+    <w:p>
+      <w:pPr>
+        <w:pStyle w:val="Heading3"/>
+      </w:pPr>
+      <w:r>
+        <w:t>Normal Flow for Listening and Forwarding Voice Message</w:t>
+      </w:r>
+    </w:p>
+    <w:p>
+      <w:pPr>
+        <w:pStyle w:val="ListNumbered"/>
+        <w:numPr>
+          <w:ilvl w:val="0"/>
+          <w:numId w:val="7"/>
+        </w:numPr>
+      </w:pPr>
+      <w:r>
+        <w:t>Pick up phone and select voice mail access button</w:t>
+      </w:r>
+    </w:p>
+    <w:p>
+      <w:pPr>
+        <w:pStyle w:val="ListNumbered"/>
+        <w:numPr>
+          <w:ilvl w:val="0"/>
+          <w:numId w:val="6"/>
+        </w:numPr>
+      </w:pPr>
+      <w:r>
+        <w:t>Enter passcode when prompted</w:t>
+      </w:r>
+    </w:p>
+    <w:p>
+      <w:pPr>
+        <w:pStyle w:val="ListNumbered"/>
+        <w:numPr>
+          <w:ilvl w:val="0"/>
+          <w:numId w:val="6"/>
+        </w:numPr>
+      </w:pPr>
+      <w:r>
+        <w:t xml:space="preserve">Listen to list of available options </w:t>
+      </w:r>
+    </w:p>
+    <w:p>
+      <w:pPr>
+        <w:pStyle w:val="ListNumbered"/>
+        <w:numPr>
+          <w:ilvl w:val="1"/>
+          <w:numId w:val="6"/>
+        </w:numPr>
+      </w:pPr>
+      <w:r>
+        <w:t>1 to create outgoing voice message</w:t>
+      </w:r>
+    </w:p>
+    <w:p>
+      <w:pPr>
+        <w:pStyle w:val="ListNumbered"/>
+        <w:numPr>
+          <w:ilvl w:val="1"/>
+          <w:numId w:val="6"/>
+        </w:numPr>
+      </w:pPr>
+      <w:r>
+        <w:t>2 to listen to voice mail</w:t>
+      </w:r>
+    </w:p>
+    <w:p>
+      <w:pPr>
+        <w:pStyle w:val="ListNumbered"/>
+        <w:numPr>
+          <w:ilvl w:val="1"/>
+          <w:numId w:val="6"/>
+        </w:numPr>
+      </w:pPr>
+      <w:r>
+        <w:t>0 to exit system</w:t>
+      </w:r>
+    </w:p>
+    <w:p>
+      <w:pPr>
+        <w:pStyle w:val="ListNumbered"/>
+        <w:numPr>
+          <w:ilvl w:val="0"/>
+          <w:numId w:val="6"/>
+        </w:numPr>
+      </w:pPr>
+      <w:r>
+        <w:t>Select “2” to listen to voice message</w:t>
+      </w:r>
+    </w:p>
+    <w:p>
+      <w:pPr>
+        <w:pStyle w:val="ListNumbered"/>
+        <w:numPr>
+          <w:ilvl w:val="0"/>
+          <w:numId w:val="6"/>
+        </w:numPr>
+      </w:pPr>
+      <w:r>
+        <w:t>After message listen to available options</w:t>
+      </w:r>
+    </w:p>
+    <w:p>
+      <w:pPr>
+        <w:pStyle w:val="ListNumbered"/>
+        <w:numPr>
+          <w:ilvl w:val="1"/>
+          <w:numId w:val="6"/>
+        </w:numPr>
+      </w:pPr>
+      <w:r>
+        <w:t>1 to delete message</w:t>
+      </w:r>
+    </w:p>
+    <w:p>
+      <w:pPr>
+        <w:pStyle w:val="ListNumbered"/>
+        <w:numPr>
+          <w:ilvl w:val="1"/>
+          <w:numId w:val="6"/>
+        </w:numPr>
+      </w:pPr>
+      <w:r>
+        <w:t>2 to save message</w:t>
+      </w:r>
+    </w:p>
+    <w:p>
+      <w:pPr>
+        <w:pStyle w:val="ListNumbered"/>
+        <w:numPr>
+          <w:ilvl w:val="1"/>
+          <w:numId w:val="6"/>
+        </w:numPr>
+      </w:pPr>
+      <w:r>
+        <w:t>3 to forward message</w:t>
+      </w:r>
+    </w:p>
+    <w:p>
+      <w:pPr>
+        <w:pStyle w:val="ListNumbered"/>
+        <w:numPr>
+          <w:ilvl w:val="1"/>
+          <w:numId w:val="6"/>
+        </w:numPr>
+      </w:pPr>
+      <w:r>
+        <w:t>0 to exit, or hang up - message is automatically saved</w:t>
+      </w:r>
+    </w:p>
+    <w:p>
+      <w:pPr>
+        <w:pStyle w:val="ListNumbered"/>
+        <w:numPr>
+          <w:ilvl w:val="0"/>
+          <w:numId w:val="6"/>
+        </w:numPr>
+      </w:pPr>
+      <w:r>
+        <w:t>Select “3” to forward message</w:t>
+      </w:r>
+    </w:p>
+    <w:p>
+      <w:pPr>
+        <w:pStyle w:val="ListNumbered"/>
+        <w:numPr>
+          <w:ilvl w:val="0"/>
+          <w:numId w:val="6"/>
+        </w:numPr>
+      </w:pPr>
+      <w:r>
+        <w:t xml:space="preserve">Listen to prompt for instruction to enter extension: </w:t>
+      </w:r>
+    </w:p>
+    <w:p>
+      <w:pPr>
+        <w:pStyle w:val="ListNumbered"/>
+        <w:numPr>
+          <w:ilvl w:val="1"/>
+          <w:numId w:val="6"/>
+        </w:numPr>
+      </w:pPr>
+      <w:r>
+        <w:t>Enter extension</w:t>
+      </w:r>
+    </w:p>
+    <w:p>
+      <w:pPr>
+        <w:pStyle w:val="ListNumbered"/>
+        <w:numPr>
+          <w:ilvl w:val="1"/>
+          <w:numId w:val="6"/>
+        </w:numPr>
+      </w:pPr>
+      <w:r>
+        <w:t>Press # for more options – takes user to main</w:t>
+      </w:r>
+    </w:p>
+    <w:p>
+      <w:pPr>
+        <w:pStyle w:val="ListNumbered"/>
+        <w:numPr>
+          <w:ilvl w:val="0"/>
+          <w:numId w:val="6"/>
+        </w:numPr>
+      </w:pPr>
+      <w:r>
+        <w:t>Select “0” or hang-up to exit system</w:t>
+      </w:r>
+    </w:p>
+    <w:p>
+      <w:pPr>
+        <w:pStyle w:val="ListNumbered"/>
+        <w:numPr>
+          <w:ilvl w:val="0"/>
+          <w:numId w:val="0"/>
+        </w:numPr>
+        <w:ind w:left="720" w:hanging="360"/>
+      </w:pPr>
+    </w:p>
+    <w:p>
+      <w:pPr>
+        <w:pStyle w:val="Heading2"/>
+      </w:pPr>
+      <w:r>
+        <w:t>Use Case - Caller</w:t>
+      </w:r>
+    </w:p>
+    <w:p>
+      <w:pPr>
+        <w:pStyle w:val="Heading3"/>
+      </w:pPr>
+      <w:r>
+        <w:t>Triggers</w:t>
+      </w:r>
+    </w:p>
+    <w:p>
+      <w:pPr>
+        <w:pStyle w:val="ListBullet"/>
+        <w:tabs>
+          <w:tab w:val="left" w:pos="720"/>
+          <w:tab w:val="left" w:pos="1080"/>
+        </w:tabs>
+        <w:spacing w:after="0"/>
+      </w:pPr>
+      <w:r>
+        <w:t>After X number of rings, voice mail is initiated</w:t>
+      </w:r>
+    </w:p>
+    <w:p>
+      <w:pPr>
+        <w:pStyle w:val="Heading3"/>
+      </w:pPr>
+      <w:r>
+        <w:t>Pre-Conditions</w:t>
+      </w:r>
+    </w:p>
+    <w:p>
+      <w:pPr>
+        <w:pStyle w:val="ListBullet"/>
+        <w:tabs>
+          <w:tab w:val="left" w:pos="720"/>
+          <w:tab w:val="left" w:pos="1080"/>
+        </w:tabs>
+        <w:spacing w:after="0"/>
+      </w:pPr>
+      <w:r>
+        <w:t>Voice mail box must be initiated by Admin</w:t>
+      </w:r>
+    </w:p>
+    <w:p>
+      <w:pPr>
+        <w:pStyle w:val="Heading3"/>
+      </w:pPr>
+      <w:r>
+        <w:t>Post-Conditions</w:t>
+      </w:r>
+    </w:p>
+    <w:p>
+      <w:pPr>
+        <w:pStyle w:val="ListBullet"/>
+        <w:tabs>
+          <w:tab w:val="left" w:pos="720"/>
+          <w:tab w:val="left" w:pos="1080"/>
+        </w:tabs>
+        <w:spacing w:after="0"/>
+      </w:pPr>
+      <w:r>
+        <w:t>Voice message must be persistent</w:t>
+      </w:r>
+    </w:p>
+    <w:p>
+      <w:pPr>
+        <w:pStyle w:val="Heading3"/>
+      </w:pPr>
+      <w:r>
+        <w:t>Normal Flow for Caller</w:t>
+      </w:r>
+    </w:p>
+    <w:p>
+      <w:pPr>
+        <w:pStyle w:val="ListNumbered"/>
+        <w:numPr>
+          <w:ilvl w:val="0"/>
+          <w:numId w:val="8"/>
+        </w:numPr>
+      </w:pPr>
+      <w:r>
+        <w:t>Caller dials number of employee</w:t>
+      </w:r>
+    </w:p>
+    <w:p>
+      <w:pPr>
+        <w:pStyle w:val="ListNumbered"/>
+        <w:numPr>
+          <w:ilvl w:val="0"/>
+          <w:numId w:val="8"/>
+        </w:numPr>
+      </w:pPr>
+      <w:r>
+        <w:t>Employee does not pick up phone within X number of rings</w:t>
+      </w:r>
+    </w:p>
+    <w:p>
+      <w:pPr>
+        <w:pStyle w:val="ListNumbered"/>
+        <w:numPr>
+          <w:ilvl w:val="0"/>
+          <w:numId w:val="8"/>
+        </w:numPr>
+      </w:pPr>
+      <w:r>
+        <w:t>Employee outgoing voice message plays</w:t>
+      </w:r>
+    </w:p>
+    <w:p>
+      <w:pPr>
+        <w:pStyle w:val="ListNumbered"/>
+        <w:numPr>
+          <w:ilvl w:val="0"/>
+          <w:numId w:val="8"/>
+        </w:numPr>
+      </w:pPr>
+      <w:r>
+        <w:t>Standard voice message system gives instructions</w:t>
+      </w:r>
+    </w:p>
+    <w:p>
+      <w:pPr>
+        <w:pStyle w:val="ListNumbered"/>
+        <w:numPr>
+          <w:ilvl w:val="1"/>
+          <w:numId w:val="8"/>
+        </w:numPr>
+      </w:pPr>
+      <w:r>
+        <w:t>Wait till tone then enter message</w:t>
+      </w:r>
+    </w:p>
+    <w:p>
+      <w:pPr>
+        <w:pStyle w:val="ListNumbered"/>
+        <w:numPr>
+          <w:ilvl w:val="1"/>
+          <w:numId w:val="8"/>
+        </w:numPr>
+      </w:pPr>
+      <w:r>
+        <w:t>Enter # after leaving message, or hang up to end the call</w:t>
+      </w:r>
+    </w:p>
+    <w:p>
+      <w:pPr>
+        <w:pStyle w:val="ListNumbered"/>
+        <w:numPr>
+          <w:ilvl w:val="0"/>
+          <w:numId w:val="8"/>
+        </w:numPr>
+      </w:pPr>
+      <w:r>
+        <w:t>Caller waits for tone and leaves message</w:t>
+      </w:r>
+    </w:p>
+    <w:p>
+      <w:pPr>
+        <w:pStyle w:val="ListNumbered"/>
+        <w:numPr>
+          <w:ilvl w:val="0"/>
+          <w:numId w:val="8"/>
+        </w:numPr>
+      </w:pPr>
+      <w:r>
+        <w:t>Caller enters #</w:t>
+      </w:r>
+    </w:p>
+    <w:p>
+      <w:pPr>
+        <w:pStyle w:val="ListNumbered"/>
+        <w:numPr>
+          <w:ilvl w:val="0"/>
+          <w:numId w:val="8"/>
+        </w:numPr>
+      </w:pPr>
+      <w:r>
+        <w:t>message is saved</w:t>
+      </w:r>
+    </w:p>
+    <w:p>
+      <w:pPr>
+        <w:pStyle w:val="ListNumbered"/>
+        <w:numPr>
+          <w:ilvl w:val="0"/>
+          <w:numId w:val="8"/>
+        </w:numPr>
+      </w:pPr>
+      <w:r>
+        <w:t>Standard voice message system issues sign-off salutations</w:t>
+      </w:r>
+    </w:p>
+    <w:p>
+      <w:pPr>
+        <w:pStyle w:val="ListNumbered"/>
+        <w:numPr>
+          <w:ilvl w:val="0"/>
+          <w:numId w:val="8"/>
+        </w:numPr>
+      </w:pPr>
+      <w:r>
+        <w:t>Call ends</w:t>
+      </w:r>
+    </w:p>
     <w:p/>
+    <w:p>
+      <w:pPr>
+        <w:pStyle w:val="Heading1"/>
+      </w:pPr>
+      <w:r>
+        <w:t>Appendix B: Uml diagram</w:t>
+      </w:r>
+    </w:p>
+    <w:p>
+      <w:pPr>
+        <w:pStyle w:val="Heading1"/>
+      </w:pPr>
+      <w:r>
+        <w:t>Appendix c: Functional specifications</w:t>
+      </w:r>
+    </w:p>
+    <w:p/>
+    <w:p/>
+    <w:p>
+      <w:r>
+        <w:br w:type="page"/>
+      </w:r>
+    </w:p>
+    <w:p>
+      <w:pPr>
+        <w:pStyle w:val="Heading1"/>
+      </w:pPr>
+      <w:r>
+        <w:t xml:space="preserve">Appendix </w:t>
+      </w:r>
+      <w:r>
+        <w:t>D</w:t>
+      </w:r>
+      <w:r>
+        <w:t xml:space="preserve">: Staff Organizational Chart </w:t>
+      </w:r>
+    </w:p>
+    <w:p>
+      <w:r>
+        <w:t>Staff dedicated to Voice Mail Software development</w:t>
+      </w:r>
+    </w:p>
+    <w:p/>
+    <w:p>
+      <w:r>
+        <w:rPr>
+          <w:noProof/>
+          <w:lang w:eastAsia="en-US"/>
+        </w:rPr>
+        <w:drawing>
+          <wp:inline distT="0" distB="0" distL="0" distR="0">
+            <wp:extent cx="5943600" cy="3382645"/>
+            <wp:effectExtent l="0" t="0" r="0" b="8255"/>
+            <wp:docPr id="2" name="Picture 2"/>
+            <wp:cNvGraphicFramePr>
+              <a:graphicFrameLocks xmlns:a="http://schemas.openxmlformats.org/drawingml/2006/main" noChangeAspect="1"/>
+            </wp:cNvGraphicFramePr>
+            <a:graphic xmlns:a="http://schemas.openxmlformats.org/drawingml/2006/main">
+              <a:graphicData uri="http://schemas.openxmlformats.org/drawingml/2006/picture">
+                <pic:pic xmlns:pic="http://schemas.openxmlformats.org/drawingml/2006/picture">
+                  <pic:nvPicPr>
+                    <pic:cNvPr id="2" name="VoiceMailProposal-OrgChart.jpg"/>
+                    <pic:cNvPicPr/>
+                  </pic:nvPicPr>
+                  <pic:blipFill>
+                    <a:blip r:embed="rId12">
+                      <a:extLst>
+                        <a:ext uri="{28A0092B-C50C-407E-A947-70E740481C1C}">
+                          <a14:useLocalDpi xmlns:a14="http://schemas.microsoft.com/office/drawing/2010/main" val="0"/>
+                        </a:ext>
+                      </a:extLst>
+                    </a:blip>
+                    <a:stretch>
+                      <a:fillRect/>
+                    </a:stretch>
+                  </pic:blipFill>
+                  <pic:spPr>
+                    <a:xfrm>
+                      <a:off x="0" y="0"/>
+                      <a:ext cx="5943600" cy="3382645"/>
+                    </a:xfrm>
+                    <a:prstGeom prst="rect">
+                      <a:avLst/>
+                    </a:prstGeom>
+                  </pic:spPr>
+                </pic:pic>
+              </a:graphicData>
+            </a:graphic>
+          </wp:inline>
+        </w:drawing>
+      </w:r>
+    </w:p>
     <w:sectPr>
-      <w:headerReference w:type="default" r:id="rId12"/>
+      <w:headerReference w:type="default" r:id="rId13"/>
       <w:pgSz w:w="12240" w:h="15840" w:code="1"/>
       <w:pgMar w:top="1440" w:right="1440" w:bottom="1440" w:left="1440" w:header="720" w:footer="864" w:gutter="0"/>
       <w:pgNumType w:start="0"/>
@@ -5481,7 +6556,7 @@
                             <w:fldChar w:fldCharType="separate"/>
                           </w:r>
                           <w:r>
-                            <w:t>3</w:t>
+                            <w:t>13</w:t>
                           </w:r>
                           <w:r>
                             <w:fldChar w:fldCharType="end"/>
@@ -5530,7 +6605,7 @@
                       <w:fldChar w:fldCharType="separate"/>
                     </w:r>
                     <w:r>
-                      <w:t>3</w:t>
+                      <w:t>13</w:t>
                     </w:r>
                     <w:r>
                       <w:fldChar w:fldCharType="end"/>
@@ -5801,6 +6876,142 @@
       </w:rPr>
     </w:lvl>
   </w:abstractNum>
+  <w:abstractNum w:abstractNumId="3" w15:restartNumberingAfterBreak="0">
+    <w:nsid w:val="7ECA6D84"/>
+    <w:multiLevelType w:val="hybridMultilevel"/>
+    <w:tmpl w:val="BD2CCA8A"/>
+    <w:lvl w:ilvl="0" w:tplc="F7DC3FC4">
+      <w:start w:val="1"/>
+      <w:numFmt w:val="decimal"/>
+      <w:pStyle w:val="ListNumbered"/>
+      <w:lvlText w:val="%1  "/>
+      <w:lvlJc w:val="left"/>
+      <w:pPr>
+        <w:ind w:left="720" w:hanging="360"/>
+      </w:pPr>
+      <w:rPr>
+        <w:rFonts w:hint="default"/>
+        <w:b w:val="0"/>
+        <w:bCs w:val="0"/>
+        <w:i w:val="0"/>
+        <w:iCs w:val="0"/>
+        <w:caps w:val="0"/>
+        <w:smallCaps w:val="0"/>
+        <w:strike w:val="0"/>
+        <w:dstrike w:val="0"/>
+        <w:outline w:val="0"/>
+        <w:shadow w:val="0"/>
+        <w:emboss w:val="0"/>
+        <w:imprint w:val="0"/>
+        <w:noProof w:val="0"/>
+        <w:vanish w:val="0"/>
+        <w:spacing w:val="0"/>
+        <w:kern w:val="0"/>
+        <w:position w:val="0"/>
+        <w:u w:val="none"/>
+        <w:effect w:val="none"/>
+        <w:vertAlign w:val="baseline"/>
+        <w:em w:val="none"/>
+        <w:specVanish w:val="0"/>
+        <w14:glow w14:rad="0">
+          <w14:srgbClr w14:val="000000"/>
+        </w14:glow>
+        <w14:shadow w14:blurRad="0" w14:dist="0" w14:dir="0" w14:sx="0" w14:sy="0" w14:kx="0" w14:ky="0" w14:algn="none">
+          <w14:srgbClr w14:val="000000"/>
+        </w14:shadow>
+        <w14:reflection w14:blurRad="0" w14:stA="0" w14:stPos="0" w14:endA="0" w14:endPos="0" w14:dist="0" w14:dir="0" w14:fadeDir="0" w14:sx="0" w14:sy="0" w14:kx="0" w14:ky="0" w14:algn="none"/>
+        <w14:textOutline w14:w="0" w14:cap="rnd" w14:cmpd="sng" w14:algn="ctr">
+          <w14:noFill/>
+          <w14:prstDash w14:val="solid"/>
+          <w14:bevel/>
+        </w14:textOutline>
+        <w14:scene3d>
+          <w14:camera w14:prst="orthographicFront"/>
+          <w14:lightRig w14:rig="threePt" w14:dir="t">
+            <w14:rot w14:lat="0" w14:lon="0" w14:rev="0"/>
+          </w14:lightRig>
+        </w14:scene3d>
+        <w14:props3d w14:extrusionH="0" w14:contourW="0" w14:prstMaterial="none"/>
+        <w14:ligatures w14:val="none"/>
+        <w14:numForm w14:val="default"/>
+        <w14:numSpacing w14:val="default"/>
+        <w14:stylisticSets/>
+        <w14:cntxtAlts w14:val="0"/>
+      </w:rPr>
+    </w:lvl>
+    <w:lvl w:ilvl="1" w:tplc="04090019">
+      <w:start w:val="1"/>
+      <w:numFmt w:val="lowerLetter"/>
+      <w:lvlText w:val="%2."/>
+      <w:lvlJc w:val="left"/>
+      <w:pPr>
+        <w:ind w:left="1584" w:hanging="360"/>
+      </w:pPr>
+    </w:lvl>
+    <w:lvl w:ilvl="2" w:tplc="0409001B">
+      <w:start w:val="1"/>
+      <w:numFmt w:val="lowerRoman"/>
+      <w:lvlText w:val="%3."/>
+      <w:lvlJc w:val="right"/>
+      <w:pPr>
+        <w:ind w:left="2304" w:hanging="180"/>
+      </w:pPr>
+    </w:lvl>
+    <w:lvl w:ilvl="3" w:tplc="0409000F" w:tentative="1">
+      <w:start w:val="1"/>
+      <w:numFmt w:val="decimal"/>
+      <w:lvlText w:val="%4."/>
+      <w:lvlJc w:val="left"/>
+      <w:pPr>
+        <w:ind w:left="3024" w:hanging="360"/>
+      </w:pPr>
+    </w:lvl>
+    <w:lvl w:ilvl="4" w:tplc="04090019" w:tentative="1">
+      <w:start w:val="1"/>
+      <w:numFmt w:val="lowerLetter"/>
+      <w:lvlText w:val="%5."/>
+      <w:lvlJc w:val="left"/>
+      <w:pPr>
+        <w:ind w:left="3744" w:hanging="360"/>
+      </w:pPr>
+    </w:lvl>
+    <w:lvl w:ilvl="5" w:tplc="0409001B" w:tentative="1">
+      <w:start w:val="1"/>
+      <w:numFmt w:val="lowerRoman"/>
+      <w:lvlText w:val="%6."/>
+      <w:lvlJc w:val="right"/>
+      <w:pPr>
+        <w:ind w:left="4464" w:hanging="180"/>
+      </w:pPr>
+    </w:lvl>
+    <w:lvl w:ilvl="6" w:tplc="0409000F" w:tentative="1">
+      <w:start w:val="1"/>
+      <w:numFmt w:val="decimal"/>
+      <w:lvlText w:val="%7."/>
+      <w:lvlJc w:val="left"/>
+      <w:pPr>
+        <w:ind w:left="5184" w:hanging="360"/>
+      </w:pPr>
+    </w:lvl>
+    <w:lvl w:ilvl="7" w:tplc="04090019" w:tentative="1">
+      <w:start w:val="1"/>
+      <w:numFmt w:val="lowerLetter"/>
+      <w:lvlText w:val="%8."/>
+      <w:lvlJc w:val="left"/>
+      <w:pPr>
+        <w:ind w:left="5904" w:hanging="360"/>
+      </w:pPr>
+    </w:lvl>
+    <w:lvl w:ilvl="8" w:tplc="0409001B" w:tentative="1">
+      <w:start w:val="1"/>
+      <w:numFmt w:val="lowerRoman"/>
+      <w:lvlText w:val="%9."/>
+      <w:lvlJc w:val="right"/>
+      <w:pPr>
+        <w:ind w:left="6624" w:hanging="180"/>
+      </w:pPr>
+    </w:lvl>
+  </w:abstractNum>
   <w:num w:numId="1">
     <w:abstractNumId w:val="0"/>
   </w:num>
@@ -5815,6 +7026,27 @@
   </w:num>
   <w:num w:numId="4">
     <w:abstractNumId w:val="1"/>
+  </w:num>
+  <w:num w:numId="5">
+    <w:abstractNumId w:val="3"/>
+  </w:num>
+  <w:num w:numId="6">
+    <w:abstractNumId w:val="3"/>
+    <w:lvlOverride w:ilvl="0">
+      <w:startOverride w:val="1"/>
+    </w:lvlOverride>
+  </w:num>
+  <w:num w:numId="7">
+    <w:abstractNumId w:val="3"/>
+    <w:lvlOverride w:ilvl="0">
+      <w:startOverride w:val="1"/>
+    </w:lvlOverride>
+  </w:num>
+  <w:num w:numId="8">
+    <w:abstractNumId w:val="3"/>
+    <w:lvlOverride w:ilvl="0">
+      <w:startOverride w:val="1"/>
+    </w:lvlOverride>
   </w:num>
 </w:numbering>
 </file>
@@ -5886,7 +7118,7 @@
     <w:lsdException w:name="macro" w:semiHidden="1" w:unhideWhenUsed="1"/>
     <w:lsdException w:name="toa heading" w:semiHidden="1" w:unhideWhenUsed="1"/>
     <w:lsdException w:name="List" w:semiHidden="1" w:unhideWhenUsed="1"/>
-    <w:lsdException w:name="List Bullet" w:semiHidden="1" w:unhideWhenUsed="1" w:qFormat="1"/>
+    <w:lsdException w:name="List Bullet" w:semiHidden="1" w:uiPriority="1" w:unhideWhenUsed="1" w:qFormat="1"/>
     <w:lsdException w:name="List Number" w:semiHidden="1" w:unhideWhenUsed="1"/>
     <w:lsdException w:name="List 2" w:semiHidden="1" w:unhideWhenUsed="1"/>
     <w:lsdException w:name="List 3" w:semiHidden="1" w:unhideWhenUsed="1"/>
@@ -6273,17 +7505,17 @@
     <w:uiPriority w:val="9"/>
     <w:unhideWhenUsed/>
     <w:qFormat/>
-    <w:rsid w:val="00B02EF4"/>
+    <w:rsid w:val="007773A3"/>
     <w:pPr>
       <w:keepNext/>
       <w:keepLines/>
-      <w:spacing w:before="40" w:after="0"/>
+      <w:spacing w:before="120" w:after="0" w:line="240" w:lineRule="auto"/>
       <w:outlineLvl w:val="2"/>
     </w:pPr>
     <w:rPr>
-      <w:rFonts w:asciiTheme="majorHAnsi" w:eastAsiaTheme="majorEastAsia" w:hAnsiTheme="majorHAnsi" w:cstheme="majorBidi"/>
+      <w:rFonts w:eastAsiaTheme="majorEastAsia" w:cstheme="majorBidi"/>
+      <w:b/>
       <w:color w:val="1F4D78" w:themeColor="accent1" w:themeShade="7F"/>
-      <w:sz w:val="24"/>
       <w:szCs w:val="24"/>
     </w:rPr>
   </w:style>
@@ -6327,6 +7559,26 @@
     <w:rPr>
       <w:rFonts w:asciiTheme="majorHAnsi" w:eastAsiaTheme="majorEastAsia" w:hAnsiTheme="majorHAnsi" w:cstheme="majorBidi"/>
       <w:color w:val="2E74B5" w:themeColor="accent1" w:themeShade="BF"/>
+    </w:rPr>
+  </w:style>
+  <w:style w:type="paragraph" w:styleId="Heading6">
+    <w:name w:val="heading 6"/>
+    <w:basedOn w:val="Normal"/>
+    <w:next w:val="Normal"/>
+    <w:link w:val="Heading6Char"/>
+    <w:uiPriority w:val="9"/>
+    <w:unhideWhenUsed/>
+    <w:qFormat/>
+    <w:rsid w:val="007773A3"/>
+    <w:pPr>
+      <w:keepNext/>
+      <w:keepLines/>
+      <w:spacing w:before="40" w:after="0"/>
+      <w:outlineLvl w:val="5"/>
+    </w:pPr>
+    <w:rPr>
+      <w:rFonts w:asciiTheme="majorHAnsi" w:eastAsiaTheme="majorEastAsia" w:hAnsiTheme="majorHAnsi" w:cstheme="majorBidi"/>
+      <w:color w:val="1F4D78" w:themeColor="accent1" w:themeShade="7F"/>
     </w:rPr>
   </w:style>
   <w:style w:type="character" w:default="1" w:styleId="DefaultParagraphFont">
@@ -6825,11 +8077,12 @@
     <w:basedOn w:val="DefaultParagraphFont"/>
     <w:link w:val="Heading3"/>
     <w:uiPriority w:val="9"/>
-    <w:rsid w:val="00B02EF4"/>
+    <w:rsid w:val="007773A3"/>
     <w:rPr>
-      <w:rFonts w:asciiTheme="majorHAnsi" w:eastAsiaTheme="majorEastAsia" w:hAnsiTheme="majorHAnsi" w:cstheme="majorBidi"/>
+      <w:rFonts w:eastAsiaTheme="majorEastAsia" w:cstheme="majorBidi"/>
+      <w:b/>
       <w:color w:val="1F4D78" w:themeColor="accent1" w:themeShade="7F"/>
-      <w:sz w:val="24"/>
+      <w:sz w:val="20"/>
       <w:szCs w:val="24"/>
     </w:rPr>
   </w:style>
@@ -6891,6 +8144,38 @@
     </w:pPr>
     <w:rPr>
       <w:color w:val="648C30" w:themeColor="accent2" w:themeShade="BF"/>
+    </w:rPr>
+  </w:style>
+  <w:style w:type="paragraph" w:customStyle="1" w:styleId="ListNumbered">
+    <w:name w:val="List Numbered"/>
+    <w:basedOn w:val="ListBullet"/>
+    <w:qFormat/>
+    <w:rsid w:val="007773A3"/>
+    <w:pPr>
+      <w:numPr>
+        <w:numId w:val="5"/>
+      </w:numPr>
+      <w:tabs>
+        <w:tab w:val="left" w:pos="720"/>
+        <w:tab w:val="left" w:pos="1080"/>
+      </w:tabs>
+      <w:spacing w:after="0" w:line="240" w:lineRule="auto"/>
+    </w:pPr>
+    <w:rPr>
+      <w:sz w:val="18"/>
+      <w:szCs w:val="20"/>
+    </w:rPr>
+  </w:style>
+  <w:style w:type="character" w:customStyle="1" w:styleId="Heading6Char">
+    <w:name w:val="Heading 6 Char"/>
+    <w:basedOn w:val="DefaultParagraphFont"/>
+    <w:link w:val="Heading6"/>
+    <w:uiPriority w:val="9"/>
+    <w:rsid w:val="007773A3"/>
+    <w:rPr>
+      <w:rFonts w:asciiTheme="majorHAnsi" w:eastAsiaTheme="majorEastAsia" w:hAnsiTheme="majorHAnsi" w:cstheme="majorBidi"/>
+      <w:color w:val="1F4D78" w:themeColor="accent1" w:themeShade="7F"/>
+      <w:sz w:val="20"/>
     </w:rPr>
   </w:style>
 </w:styles>
@@ -7072,7 +8357,7 @@
     <w:charset w:val="00"/>
     <w:family w:val="swiss"/>
     <w:pitch w:val="variable"/>
-    <w:sig w:usb0="E1002AFF" w:usb1="4000ACFF" w:usb2="00000009" w:usb3="00000000" w:csb0="000001FF" w:csb1="00000000"/>
+    <w:sig w:usb0="E10002FF" w:usb1="4000ACFF" w:usb2="00000009" w:usb3="00000000" w:csb0="0000019F" w:csb1="00000000"/>
   </w:font>
 </w:fonts>
 </file>
@@ -7093,6 +8378,7 @@
   <w:rsids>
     <w:rsidRoot w:val="00F95483"/>
     <w:rsid w:val="00077D44"/>
+    <w:rsid w:val="003E7201"/>
     <w:rsid w:val="00742327"/>
     <w:rsid w:val="00F95483"/>
     <w:rsid w:val="00F97439"/>
@@ -7884,7 +9170,7 @@
 </file>
 
 <file path=customXml/itemProps3.xml><?xml version="1.0" encoding="utf-8"?>
-<ds:datastoreItem xmlns:ds="http://schemas.openxmlformats.org/officeDocument/2006/customXml" ds:itemID="{DAD0E87F-DCDB-4CEA-BEC6-0C5D21322A5F}">
+<ds:datastoreItem xmlns:ds="http://schemas.openxmlformats.org/officeDocument/2006/customXml" ds:itemID="{AB09AD4A-7A33-4463-A44B-A450E979D6F6}">
   <ds:schemaRefs>
     <ds:schemaRef ds:uri="http://schemas.openxmlformats.org/officeDocument/2006/bibliography"/>
   </ds:schemaRefs>

</xml_diff>

<commit_message>
Replaced "Objectives" with "requirements"
</commit_message>
<xml_diff>
--- a/VoiceMailProposal.docx
+++ b/VoiceMailProposal.docx
@@ -212,6 +212,7 @@
           <w:dataBinding w:prefixMappings="xmlns:ns0='http://purl.org/dc/elements/1.1/' xmlns:ns1='http://schemas.openxmlformats.org/package/2006/metadata/core-properties' " w:xpath="/ns1:coreProperties[1]/ns1:contentStatus[1]" w:storeItemID="{6C3C8BC8-F283-45AE-878A-BAB7291924A1}"/>
           <w:text/>
         </w:sdtPr>
+        <w:sdtEndPr/>
         <w:sdtContent>
           <w:r>
             <w:t>Example Corporation</w:t>
@@ -268,6 +269,7 @@
           <w:docPartUnique/>
         </w:docPartObj>
       </w:sdtPr>
+      <w:sdtEndPr/>
       <w:sdtContent>
         <w:p>
           <w:r>
@@ -616,6 +618,7 @@
                                   <w:dataBinding w:prefixMappings="xmlns:ns0='http://purl.org/dc/elements/1.1/' xmlns:ns1='http://schemas.openxmlformats.org/package/2006/metadata/core-properties' " w:xpath="/ns1:coreProperties[1]/ns0:creator[1]" w:storeItemID="{6C3C8BC8-F283-45AE-878A-BAB7291924A1}"/>
                                   <w:text/>
                                 </w:sdtPr>
+                                <w:sdtEndPr/>
                                 <w:sdtContent>
                                   <w:p>
                                     <w:pPr>
@@ -657,6 +660,7 @@
                                     <w:dataBinding w:prefixMappings="xmlns:ns0='http://schemas.microsoft.com/office/2006/coverPageProps' " w:xpath="/ns0:CoverPageProperties[1]/ns0:CompanyEmail[1]" w:storeItemID="{55AF091B-3C7A-41E3-B477-F2FDAA23CFDA}"/>
                                     <w:text/>
                                   </w:sdtPr>
+                                  <w:sdtEndPr/>
                                   <w:sdtContent>
                                     <w:r>
                                       <w:rPr>
@@ -862,6 +866,11 @@
                                   <w:dataBinding w:prefixMappings="xmlns:ns0='http://schemas.microsoft.com/office/2006/coverPageProps' " w:xpath="/ns0:CoverPageProperties[1]/ns0:Abstract[1]" w:storeItemID="{55AF091B-3C7A-41E3-B477-F2FDAA23CFDA}"/>
                                   <w:text w:multiLine="1"/>
                                 </w:sdtPr>
+                                <w:sdtEndPr>
+                                  <w:rPr>
+                                    <w:rStyle w:val="Heading2Char"/>
+                                  </w:rPr>
+                                </w:sdtEndPr>
                                 <w:sdtContent>
                                   <w:p>
                                     <w:pPr>
@@ -1050,6 +1059,7 @@
                                     <w:dataBinding w:prefixMappings="xmlns:ns0='http://purl.org/dc/elements/1.1/' xmlns:ns1='http://schemas.openxmlformats.org/package/2006/metadata/core-properties' " w:xpath="/ns1:coreProperties[1]/ns0:title[1]" w:storeItemID="{6C3C8BC8-F283-45AE-878A-BAB7291924A1}"/>
                                     <w:text w:multiLine="1"/>
                                   </w:sdtPr>
+                                  <w:sdtEndPr/>
                                   <w:sdtContent>
                                     <w:r>
                                       <w:rPr>
@@ -1077,6 +1087,7 @@
                                   <w:dataBinding w:prefixMappings="xmlns:ns0='http://purl.org/dc/elements/1.1/' xmlns:ns1='http://schemas.openxmlformats.org/package/2006/metadata/core-properties' " w:xpath="/ns1:coreProperties[1]/ns0:subject[1]" w:storeItemID="{6C3C8BC8-F283-45AE-878A-BAB7291924A1}"/>
                                   <w:text/>
                                 </w:sdtPr>
+                                <w:sdtEndPr/>
                                 <w:sdtContent>
                                   <w:p>
                                     <w:pPr>
@@ -1235,6 +1246,7 @@
           <w:dataBinding w:prefixMappings="xmlns:ns0='http://schemas.openxmlformats.org/officeDocument/2006/extended-properties' " w:xpath="/ns0:Properties[1]/ns0:Company[1]" w:storeItemID="{6668398D-A668-4E3E-A5EB-62B293D839F1}"/>
           <w:text/>
         </w:sdtPr>
+        <w:sdtEndPr/>
         <w:sdtContent>
           <w:r>
             <w:t>The A-Team</w:t>
@@ -1481,6 +1493,7 @@
           <w:dataBinding w:prefixMappings="xmlns:ns0='http://schemas.openxmlformats.org/officeDocument/2006/extended-properties' " w:xpath="/ns0:Properties[1]/ns0:Company[1]" w:storeItemID="{6668398D-A668-4E3E-A5EB-62B293D839F1}"/>
           <w:text/>
         </w:sdtPr>
+        <w:sdtEndPr/>
         <w:sdtContent>
           <w:r>
             <w:t>The A-Team</w:t>
@@ -1513,6 +1526,7 @@
           <w:dataBinding w:prefixMappings="xmlns:ns0='http://purl.org/dc/elements/1.1/' xmlns:ns1='http://schemas.openxmlformats.org/package/2006/metadata/core-properties' " w:xpath="/ns1:coreProperties[1]/ns1:contentStatus[1]" w:storeItemID="{6C3C8BC8-F283-45AE-878A-BAB7291924A1}"/>
           <w:text/>
         </w:sdtPr>
+        <w:sdtEndPr/>
         <w:sdtContent>
           <w:r>
             <w:t>Example Corp</w:t>
@@ -1531,16 +1545,10 @@
         <w:pStyle w:val="Heading2"/>
       </w:pPr>
       <w:r>
-        <w:t xml:space="preserve">The </w:t>
-      </w:r>
-      <w:r>
         <w:t xml:space="preserve">Basic Voice Mail </w:t>
       </w:r>
       <w:r>
-        <w:t>Objective</w:t>
-      </w:r>
-      <w:r>
-        <w:t>s</w:t>
+        <w:t>Requirements</w:t>
       </w:r>
     </w:p>
     <w:p>
@@ -1582,7 +1590,19 @@
         </w:numPr>
       </w:pPr>
       <w:r>
-        <w:t>Ability to create and change passwords</w:t>
+        <w:t>Ability to create and change pass</w:t>
+      </w:r>
+      <w:r>
+        <w:t>co</w:t>
+      </w:r>
+      <w:r>
+        <w:t>d</w:t>
+      </w:r>
+      <w:r>
+        <w:t>e</w:t>
+      </w:r>
+      <w:r>
+        <w:t>s</w:t>
       </w:r>
     </w:p>
     <w:p>
@@ -1829,7 +1849,10 @@
     </w:p>
     <w:p>
       <w:r>
-        <w:t>In addition to the Basic Voice Mail Objectives</w:t>
+        <w:t xml:space="preserve">In addition to the Basic Voice Mail </w:t>
+      </w:r>
+      <w:r>
+        <w:t>Requirements</w:t>
       </w:r>
       <w:r>
         <w:t xml:space="preserve"> listed above</w:t>
@@ -1862,7 +1885,12 @@
         <w:t xml:space="preserve"> </w:t>
       </w:r>
       <w:r>
-        <w:t>product</w:t>
+        <w:t>produc</w:t>
+      </w:r>
+      <w:bookmarkStart w:id="0" w:name="_GoBack"/>
+      <w:bookmarkEnd w:id="0"/>
+      <w:r>
+        <w:t>t</w:t>
       </w:r>
       <w:r>
         <w:t xml:space="preserve"> you deserve</w:t>
@@ -2964,6 +2992,7 @@
           <w:dataBinding w:prefixMappings="xmlns:ns0='http://schemas.openxmlformats.org/officeDocument/2006/extended-properties' " w:xpath="/ns0:Properties[1]/ns0:Company[1]" w:storeItemID="{6668398D-A668-4E3E-A5EB-62B293D839F1}"/>
           <w:text/>
         </w:sdtPr>
+        <w:sdtEndPr/>
         <w:sdtContent>
           <w:r>
             <w:t>The A-Team</w:t>
@@ -3014,6 +3043,7 @@
                 <w:dataBinding w:prefixMappings="xmlns:ns0='http://purl.org/dc/elements/1.1/' xmlns:ns1='http://schemas.openxmlformats.org/package/2006/metadata/core-properties' " w:xpath="/ns1:coreProperties[1]/ns1:contentStatus[1]" w:storeItemID="{6C3C8BC8-F283-45AE-878A-BAB7291924A1}"/>
                 <w:text/>
               </w:sdtPr>
+              <w:sdtEndPr/>
               <w:sdtContent>
                 <w:r>
                   <w:t>Example Corporation</w:t>
@@ -3561,6 +3591,7 @@
           <w:dataBinding w:prefixMappings="xmlns:ns0='http://schemas.openxmlformats.org/officeDocument/2006/extended-properties' " w:xpath="/ns0:Properties[1]/ns0:Company[1]" w:storeItemID="{6668398D-A668-4E3E-A5EB-62B293D839F1}"/>
           <w:text/>
         </w:sdtPr>
+        <w:sdtEndPr/>
         <w:sdtContent>
           <w:r>
             <w:t>The A-Team</w:t>
@@ -4579,7 +4610,19 @@
         <w:rPr>
           <w:rStyle w:val="body-text-content"/>
         </w:rPr>
-        <w:t>4. Will the users be expected to change their pass-code on a regular basis?</w:t>
+        <w:t>4. Will the users b</w:t>
+      </w:r>
+      <w:r>
+        <w:rPr>
+          <w:rStyle w:val="body-text-content"/>
+        </w:rPr>
+        <w:t>e expected to change their pass</w:t>
+      </w:r>
+      <w:r>
+        <w:rPr>
+          <w:rStyle w:val="body-text-content"/>
+        </w:rPr>
+        <w:t>code on a regular basis?</w:t>
       </w:r>
     </w:p>
     <w:p>
@@ -5330,7 +5373,10 @@
         <w:spacing w:after="0"/>
       </w:pPr>
       <w:r>
-        <w:t>Needs a password</w:t>
+        <w:t>Needs a pass</w:t>
+      </w:r>
+      <w:r>
+        <w:t>code</w:t>
       </w:r>
     </w:p>
     <w:p>
@@ -5390,6 +5436,9 @@
       <w:r>
         <w:t>Logs into portal with Admin credentials</w:t>
       </w:r>
+      <w:r>
+        <w:t>/password</w:t>
+      </w:r>
     </w:p>
     <w:p>
       <w:pPr>
@@ -5505,8 +5554,6 @@
       <w:r>
         <w:t xml:space="preserve">existing </w:t>
       </w:r>
-      <w:bookmarkStart w:id="0" w:name="_GoBack"/>
-      <w:bookmarkEnd w:id="0"/>
       <w:r>
         <w:t>employee passcode</w:t>
       </w:r>
@@ -8315,14 +8362,14 @@
     <w:charset w:val="00"/>
     <w:family w:val="roman"/>
     <w:pitch w:val="variable"/>
-    <w:sig w:usb0="E0002AFF" w:usb1="C0007841" w:usb2="00000009" w:usb3="00000000" w:csb0="000001FF" w:csb1="00000000"/>
+    <w:sig w:usb0="E0002EFF" w:usb1="C000785B" w:usb2="00000009" w:usb3="00000000" w:csb0="000001FF" w:csb1="00000000"/>
   </w:font>
   <w:font w:name="Courier New">
     <w:panose1 w:val="02070309020205020404"/>
     <w:charset w:val="00"/>
     <w:family w:val="modern"/>
     <w:pitch w:val="fixed"/>
-    <w:sig w:usb0="E0002AFF" w:usb1="C0007843" w:usb2="00000009" w:usb3="00000000" w:csb0="000001FF" w:csb1="00000000"/>
+    <w:sig w:usb0="E0002EFF" w:usb1="C0007843" w:usb2="00000009" w:usb3="00000000" w:csb0="000001FF" w:csb1="00000000"/>
   </w:font>
   <w:font w:name="Wingdings">
     <w:panose1 w:val="05000000000000000000"/>
@@ -8350,14 +8397,14 @@
     <w:charset w:val="00"/>
     <w:family w:val="swiss"/>
     <w:pitch w:val="variable"/>
-    <w:sig w:usb0="A0002AEF" w:usb1="4000207B" w:usb2="00000000" w:usb3="00000000" w:csb0="000001FF" w:csb1="00000000"/>
+    <w:sig w:usb0="E0002AFF" w:usb1="C000247B" w:usb2="00000009" w:usb3="00000000" w:csb0="000001FF" w:csb1="00000000"/>
   </w:font>
   <w:font w:name="Calibri">
     <w:panose1 w:val="020F0502020204030204"/>
     <w:charset w:val="00"/>
     <w:family w:val="swiss"/>
     <w:pitch w:val="variable"/>
-    <w:sig w:usb0="E10002FF" w:usb1="4000ACFF" w:usb2="00000009" w:usb3="00000000" w:csb0="0000019F" w:csb1="00000000"/>
+    <w:sig w:usb0="E0002AFF" w:usb1="C000247B" w:usb2="00000009" w:usb3="00000000" w:csb0="000001FF" w:csb1="00000000"/>
   </w:font>
 </w:fonts>
 </file>
@@ -8380,6 +8427,7 @@
     <w:rsid w:val="00077D44"/>
     <w:rsid w:val="003E7201"/>
     <w:rsid w:val="00742327"/>
+    <w:rsid w:val="00D1477C"/>
     <w:rsid w:val="00F95483"/>
     <w:rsid w:val="00F97439"/>
   </w:rsids>
@@ -9170,7 +9218,7 @@
 </file>
 
 <file path=customXml/itemProps3.xml><?xml version="1.0" encoding="utf-8"?>
-<ds:datastoreItem xmlns:ds="http://schemas.openxmlformats.org/officeDocument/2006/customXml" ds:itemID="{AB09AD4A-7A33-4463-A44B-A450E979D6F6}">
+<ds:datastoreItem xmlns:ds="http://schemas.openxmlformats.org/officeDocument/2006/customXml" ds:itemID="{084B93D5-543B-43BE-B01D-88B4D6E1A6F3}">
   <ds:schemaRefs>
     <ds:schemaRef ds:uri="http://schemas.openxmlformats.org/officeDocument/2006/bibliography"/>
   </ds:schemaRefs>

</xml_diff>